<commit_message>
Report work & minor notebook tweak
</commit_message>
<xml_diff>
--- a/Docs/Wiseman Final Report.docx
+++ b/Docs/Wiseman Final Report.docx
@@ -184,12 +184,60 @@
       </w:r>
     </w:p>
     <w:p>
+      <w:pPr>
+        <w:pStyle w:val="Heading2"/>
+      </w:pPr>
+      <w:r>
+        <w:t>Reddit and PRAW</w:t>
+      </w:r>
+    </w:p>
+    <w:p>
       <w:r>
         <w:t>Reddit is a popular news aggregation and content hosting website that allows users to form directed communities, called subreddits, for discussion of relevant topics.  The fifth most visited site in the United States, Reddit boasts upwards of 300 million unique users.  Users can share content in a variety of ways: uploading of original content (including images and videos), links to content hosted elsewhere (such as news articles), and by making text-only “self-posts;” users are also able to comment on content.  A positive-negative voting system, collectively referred to as karma and accumulated through “upvoting” and “downvoting” content, gives explicit feedback on comments and posts.</w:t>
       </w:r>
     </w:p>
     <w:p>
       <w:r>
+        <w:t>Reddit provides access to comment</w:t>
+      </w:r>
+      <w:r>
+        <w:t xml:space="preserve"> data to application developers</w:t>
+      </w:r>
+      <w:r>
+        <w:t xml:space="preserve"> through its API</w:t>
+      </w:r>
+      <w:r>
+        <w:t>; access is granted to any Reddit user with a verified account</w:t>
+      </w:r>
+      <w:r>
+        <w:t>.</w:t>
+      </w:r>
+      <w:r>
+        <w:t xml:space="preserve">  PRAW is a Python package that allows</w:t>
+      </w:r>
+      <w:r>
+        <w:t xml:space="preserve"> for automated</w:t>
+      </w:r>
+      <w:r>
+        <w:t xml:space="preserve"> scraping</w:t>
+      </w:r>
+      <w:r>
+        <w:t xml:space="preserve"> of comment data.  The full documentation is available in [INSERT CITATION]</w:t>
+      </w:r>
+      <w:r>
+        <w:t>.</w:t>
+      </w:r>
+    </w:p>
+    <w:p>
+      <w:pPr>
+        <w:pStyle w:val="Heading2"/>
+      </w:pPr>
+      <w:r>
+        <w:t>Document Clustering</w:t>
+      </w:r>
+    </w:p>
+    <w:p>
+      <w:r>
         <w:t>Cluster analysis is an unsupervised learning technique that seeks to group a set of objects together such that objects in the same group are more similar to each other than to objects in other groups.  Document clustering is a problem in cluster analysis that seeks to cluster together “documents” based on their natural language content.  In this context, documents may be web pages, books, news articles, etc.  Document clustering is being used for a variety of tasks in information retrieval, including search engine optimization, topic extraction,</w:t>
       </w:r>
       <w:r>
@@ -207,7 +255,15 @@
     </w:p>
     <w:p>
       <w:r>
-        <w:t xml:space="preserve">Document clustering often relies on the representation of documents as word vectors; this is known as the bag-of-words approach.  Bag-of-words entails representing each document as a sparse matrix consisting of binary attributes (with features being words: a 0 denotes the absence of a word, a 1 indicates the presence of a word) for each word in the collection’s vocabulary.  To reduce the size of the vocabulary, stop words (common words like: a, the, is, etc.) are removed and some textual preprocessing (like lemmatization or stemming, both of which seek to get the root form of words) are performed [2].  Next, a measure of similarity or distance (called the metric) between word vectors must be chosen.  Examples include Euclidean distance, cosine similarity, the Jaccard coefficient, Pearson’s correlation coefficient, and averaged </w:t>
+        <w:t xml:space="preserve">Document clustering often relies on the representation of documents as word vectors; this is known as the bag-of-words approach.  Bag-of-words entails representing each document as a sparse matrix consisting of binary attributes (with features being words: a 0 denotes the absence of a word, a 1 indicates the presence of a word) for each word in the collection’s vocabulary.  To reduce the size of the vocabulary, stop words (common words like: a, the, is, etc.) are removed and some textual preprocessing </w:t>
+      </w:r>
+      <w:r>
+        <w:t xml:space="preserve">(like lemmatization or stemming, both of which seek to get the root form of words) are performed [2].  </w:t>
+      </w:r>
+    </w:p>
+    <w:p>
+      <w:r>
+        <w:t xml:space="preserve">Next, a measure of similarity or distance (called the metric) between word vectors must be chosen.  Examples include Euclidean distance, cosine similarity, the Jaccard coefficient, Pearson’s correlation coefficient, and averaged </w:t>
       </w:r>
       <w:proofErr w:type="spellStart"/>
       <w:r>
@@ -215,26 +271,76 @@
       </w:r>
       <w:proofErr w:type="spellEnd"/>
       <w:r>
-        <w:t xml:space="preserve"> Divergence [2].  With document vectors and a sufficient similarity metric, a clustering algorithm must be chosen.  Examples include k-means (in which </w:t>
-      </w:r>
-      <w:r>
-        <w:t xml:space="preserve">documents are separated into k groups based on distance from a group’s centroid) and hierarchical clustering methods.  Additionally, other preprocessing can be performed to increase model performance, such as feature selection (further selection of important words), word weighting (ex. using </w:t>
-      </w:r>
-      <w:proofErr w:type="spellStart"/>
-      <w:r>
-        <w:t>tf-idf</w:t>
-      </w:r>
-      <w:proofErr w:type="spellEnd"/>
-      <w:r>
-        <w:t xml:space="preserve"> weights</w:t>
+        <w:t xml:space="preserve"> Divergence [2].  With document vectors and a sufficient similarity metric, a clustering algorithm must be chosen.  Examples include k-means (in which documents are separated into k groups based on distance from a group’s centroid) and hierarchical clustering methods.  </w:t>
+      </w:r>
+    </w:p>
+    <w:p>
+      <w:r>
+        <w:t>Additionally, other preprocessing can be performed to increase model performance, such as feature selection (further selection of important words), word weighting (ex. using tf-idf weights</w:t>
       </w:r>
       <w:proofErr w:type="gramStart"/>
       <w:r>
-        <w:t>), and</w:t>
+        <w:t>),</w:t>
+      </w:r>
+      <w:r>
+        <w:t xml:space="preserve"> </w:t>
+      </w:r>
+      <w:r>
+        <w:t>and</w:t>
       </w:r>
       <w:proofErr w:type="gramEnd"/>
       <w:r>
         <w:t xml:space="preserve"> standardizing of vector lengths to 1 to avoid long documents dominating the analysis [2].</w:t>
+      </w:r>
+      <w:r>
+        <w:t xml:space="preserve">  The typical bag-of-words approach yields thousands of features corresponding to each word in the corpus.</w:t>
+      </w:r>
+      <w:r>
+        <w:t xml:space="preserve">  </w:t>
+      </w:r>
+      <w:r>
+        <w:t xml:space="preserve">Dimensionality reduction techniques, notably </w:t>
+      </w:r>
+      <w:r>
+        <w:t>singular-value decomposition, can be used to reduce</w:t>
+      </w:r>
+      <w:r>
+        <w:t xml:space="preserve"> these matrices into </w:t>
+      </w:r>
+      <w:r>
+        <w:t>more easily usable representations.</w:t>
+      </w:r>
+    </w:p>
+    <w:p>
+      <w:r>
+        <w:t xml:space="preserve">Finally, numeric-array representations of documents can be created using the Doc2Vec algorithm [INSERT CITATION].  </w:t>
+      </w:r>
+      <w:r>
+        <w:t xml:space="preserve">Doc2Vec is trained on a corpus in order to </w:t>
+      </w:r>
+      <w:r>
+        <w:t>“learn continuous distributed vector representations for pieces of text</w:t>
+      </w:r>
+      <w:r>
+        <w:t>.</w:t>
+      </w:r>
+      <w:r>
+        <w:t>”</w:t>
+      </w:r>
+      <w:r>
+        <w:t xml:space="preserve">  </w:t>
+      </w:r>
+      <w:r>
+        <w:t xml:space="preserve">In most implementations, the final dimensionality can be specified prior to </w:t>
+      </w:r>
+      <w:r>
+        <w:t xml:space="preserve">training, giving designers control </w:t>
+      </w:r>
+      <w:r>
+        <w:t>over space and complexity</w:t>
+      </w:r>
+      <w:r>
+        <w:t>.</w:t>
       </w:r>
     </w:p>
     <w:p>
@@ -258,8 +364,8 @@
         </w:rPr>
         <w:drawing>
           <wp:inline distT="0" distB="0" distL="0" distR="0">
-            <wp:extent cx="3025140" cy="3916680"/>
-            <wp:effectExtent l="0" t="0" r="3810" b="7620"/>
+            <wp:extent cx="3025140" cy="3200400"/>
+            <wp:effectExtent l="0" t="0" r="3810" b="0"/>
             <wp:docPr id="2" name="Picture 2" descr="A picture containing map&#10;&#10;Description automatically generated"/>
             <wp:cNvGraphicFramePr>
               <a:graphicFrameLocks xmlns:a="http://schemas.openxmlformats.org/drawingml/2006/main" noChangeAspect="1"/>
@@ -286,7 +392,7 @@
                   <pic:spPr>
                     <a:xfrm>
                       <a:off x="0" y="0"/>
-                      <a:ext cx="3025140" cy="3916680"/>
+                      <a:ext cx="3025140" cy="3200400"/>
                     </a:xfrm>
                     <a:prstGeom prst="rect">
                       <a:avLst/>
@@ -309,20 +415,1732 @@
         <w:rPr>
           <w:b/>
         </w:rPr>
+        <w:lastRenderedPageBreak/>
         <w:t>Figure 1: Project Steps Overview</w:t>
       </w:r>
     </w:p>
     <w:p>
-      <w:bookmarkStart w:id="0" w:name="_GoBack"/>
-      <w:bookmarkEnd w:id="0"/>
-    </w:p>
-    <w:p>
       <w:pPr>
         <w:pStyle w:val="Heading2"/>
       </w:pPr>
       <w:r>
+        <w:t>Approach</w:t>
+      </w:r>
+    </w:p>
+    <w:p>
+      <w:r>
+        <w:t xml:space="preserve">In order to </w:t>
+      </w:r>
+      <w:r>
+        <w:t xml:space="preserve">utilize the external measures of completeness, homogeneity, and v-score on trained clustering models, </w:t>
+      </w:r>
+      <w:r>
+        <w:t xml:space="preserve">eight </w:t>
+      </w:r>
+      <w:r>
+        <w:t>subreddit categories were</w:t>
+      </w:r>
+      <w:r>
+        <w:t xml:space="preserve"> devised</w:t>
+      </w:r>
+      <w:r>
+        <w:t xml:space="preserve"> to serve as labels.</w:t>
+      </w:r>
+      <w:r>
+        <w:t xml:space="preserve">  For each category, four to five representative subreddits </w:t>
+      </w:r>
+      <w:r>
+        <w:t>were determined for data scraping.</w:t>
+      </w:r>
+    </w:p>
+    <w:p>
+      <w:r>
+        <w:t>The project pipeline can be broadly divided into</w:t>
+      </w:r>
+      <w:r>
+        <w:t xml:space="preserve"> </w:t>
+      </w:r>
+      <w:r>
+        <w:t xml:space="preserve">seven </w:t>
+      </w:r>
+      <w:r>
+        <w:t>steps:</w:t>
+      </w:r>
+    </w:p>
+    <w:p>
+      <w:pPr>
+        <w:pStyle w:val="ListParagraph"/>
+        <w:numPr>
+          <w:ilvl w:val="0"/>
+          <w:numId w:val="7"/>
+        </w:numPr>
+      </w:pPr>
+      <w:r>
+        <w:t>Scraping of raw comment data</w:t>
+      </w:r>
+      <w:r>
+        <w:t xml:space="preserve"> using PRAW</w:t>
+      </w:r>
+    </w:p>
+    <w:p>
+      <w:pPr>
+        <w:pStyle w:val="ListParagraph"/>
+        <w:numPr>
+          <w:ilvl w:val="0"/>
+          <w:numId w:val="7"/>
+        </w:numPr>
+      </w:pPr>
+      <w:r>
+        <w:t>Cleaning</w:t>
+      </w:r>
+      <w:r>
+        <w:t xml:space="preserve"> of comment data</w:t>
+      </w:r>
+    </w:p>
+    <w:p>
+      <w:pPr>
+        <w:pStyle w:val="ListParagraph"/>
+        <w:numPr>
+          <w:ilvl w:val="0"/>
+          <w:numId w:val="7"/>
+        </w:numPr>
+      </w:pPr>
+      <w:r>
+        <w:t>Document embedding training</w:t>
+      </w:r>
+    </w:p>
+    <w:p>
+      <w:pPr>
+        <w:pStyle w:val="ListParagraph"/>
+        <w:numPr>
+          <w:ilvl w:val="0"/>
+          <w:numId w:val="7"/>
+        </w:numPr>
+      </w:pPr>
+      <w:r>
+        <w:t>Exploratory data analysis</w:t>
+      </w:r>
+    </w:p>
+    <w:p>
+      <w:pPr>
+        <w:pStyle w:val="ListParagraph"/>
+        <w:numPr>
+          <w:ilvl w:val="0"/>
+          <w:numId w:val="7"/>
+        </w:numPr>
+      </w:pPr>
+      <w:r>
+        <w:t>Subreddit Clustering</w:t>
+      </w:r>
+    </w:p>
+    <w:p>
+      <w:pPr>
+        <w:pStyle w:val="ListParagraph"/>
+        <w:numPr>
+          <w:ilvl w:val="0"/>
+          <w:numId w:val="7"/>
+        </w:numPr>
+      </w:pPr>
+      <w:r>
+        <w:t>Post Clustering</w:t>
+      </w:r>
+    </w:p>
+    <w:p>
+      <w:pPr>
+        <w:pStyle w:val="ListParagraph"/>
+        <w:numPr>
+          <w:ilvl w:val="0"/>
+          <w:numId w:val="7"/>
+        </w:numPr>
+      </w:pPr>
+      <w:r>
+        <w:t>Application</w:t>
+      </w:r>
+    </w:p>
+    <w:p>
+      <w:r>
+        <w:t xml:space="preserve">Evaluation of clusters </w:t>
+      </w:r>
+      <w:r>
+        <w:t>was performed using both internal and external measures.  Silhouette score was used as an internal measure</w:t>
+      </w:r>
+      <w:r>
+        <w:t xml:space="preserve">; completeness, homogeneity, and v-score were used as external measures.  </w:t>
+      </w:r>
+    </w:p>
+    <w:p>
+      <w:r>
+        <w:t>The desired outcome of this project was to produce a recommendation system capable of recommending</w:t>
+      </w:r>
+      <w:r>
+        <w:t xml:space="preserve"> subreddits</w:t>
+      </w:r>
+      <w:r>
+        <w:t>.  To accomplish</w:t>
+      </w:r>
+      <w:r>
+        <w:t xml:space="preserve"> this, subreddits were clustered </w:t>
+      </w:r>
+      <w:r>
+        <w:t>utilizing</w:t>
+      </w:r>
+      <w:r>
+        <w:t xml:space="preserve"> </w:t>
+      </w:r>
+      <w:r>
+        <w:t>K-Means, Hierarchical Agglomerative, DBSCAN, OPTICS, Spectral, and</w:t>
+      </w:r>
+      <w:r>
+        <w:t xml:space="preserve"> Affinity Propagation</w:t>
+      </w:r>
+      <w:r>
+        <w:t xml:space="preserve"> clustering algorithms</w:t>
+      </w:r>
+      <w:r>
+        <w:t>; individual posts were also clustered.</w:t>
+      </w:r>
+      <w:r>
+        <w:t xml:space="preserve">  </w:t>
+      </w:r>
+      <w:r>
+        <w:t>To produce a recommendation for a post or subreddit,</w:t>
+      </w:r>
+      <w:r>
+        <w:t xml:space="preserve"> the other members of that object’s cluster are used.  For this end, </w:t>
+      </w:r>
+      <w:r>
+        <w:t>cluster size</w:t>
+      </w:r>
+      <w:r>
+        <w:t xml:space="preserve"> becomes a concern: clusters that are too large will produce an overwhelming number of recommendations</w:t>
+      </w:r>
+      <w:r>
+        <w:t xml:space="preserve">.  As such, </w:t>
+      </w:r>
+      <w:r>
+        <w:t xml:space="preserve">maximizing homogeneity </w:t>
+      </w:r>
+      <w:r>
+        <w:t xml:space="preserve">will produce clusters </w:t>
+      </w:r>
+      <w:r>
+        <w:t>with a high degree of topic cohesion</w:t>
+      </w:r>
+      <w:r>
+        <w:t xml:space="preserve"> suitable for a recommender system.</w:t>
+      </w:r>
+    </w:p>
+    <w:p>
+      <w:pPr>
+        <w:pStyle w:val="Heading2"/>
+        <w:rPr>
+          <w:lang w:eastAsia="en-AU"/>
+        </w:rPr>
+      </w:pPr>
+      <w:r>
+        <w:rPr>
+          <w:lang w:eastAsia="en-AU"/>
+        </w:rPr>
+        <w:t>Data collection: comment scraping</w:t>
+      </w:r>
+    </w:p>
+    <w:p>
+      <w:pPr>
+        <w:rPr>
+          <w:lang w:eastAsia="en-AU"/>
+        </w:rPr>
+      </w:pPr>
+      <w:r>
+        <w:rPr>
+          <w:lang w:eastAsia="en-AU"/>
+        </w:rPr>
+        <w:t>Eight categories were established to provide ground-truth labels:</w:t>
+      </w:r>
+      <w:r>
+        <w:rPr>
+          <w:lang w:eastAsia="en-AU"/>
+        </w:rPr>
+        <w:t xml:space="preserve"> art, gaming, music, politics and news, reading, science, sports, and technology.</w:t>
+      </w:r>
+      <w:r>
+        <w:rPr>
+          <w:lang w:eastAsia="en-AU"/>
+        </w:rPr>
+        <w:t xml:space="preserve">  The breakdown of subreddits included in each category is given below:</w:t>
+      </w:r>
+    </w:p>
+    <w:p>
+      <w:pPr>
+        <w:pStyle w:val="ListParagraph"/>
+        <w:numPr>
+          <w:ilvl w:val="0"/>
+          <w:numId w:val="8"/>
+        </w:numPr>
+        <w:rPr>
+          <w:lang w:eastAsia="en-AU"/>
+        </w:rPr>
+      </w:pPr>
+      <w:r>
+        <w:rPr>
+          <w:lang w:eastAsia="en-AU"/>
+        </w:rPr>
+        <w:t>Art</w:t>
+      </w:r>
+    </w:p>
+    <w:p>
+      <w:pPr>
+        <w:pStyle w:val="ListParagraph"/>
+        <w:numPr>
+          <w:ilvl w:val="1"/>
+          <w:numId w:val="8"/>
+        </w:numPr>
+        <w:rPr>
+          <w:lang w:eastAsia="en-AU"/>
+        </w:rPr>
+      </w:pPr>
+      <w:r>
+        <w:rPr>
+          <w:lang w:eastAsia="en-AU"/>
+        </w:rPr>
+        <w:t>r/art</w:t>
+      </w:r>
+    </w:p>
+    <w:p>
+      <w:pPr>
+        <w:pStyle w:val="ListParagraph"/>
+        <w:numPr>
+          <w:ilvl w:val="1"/>
+          <w:numId w:val="8"/>
+        </w:numPr>
+        <w:rPr>
+          <w:lang w:eastAsia="en-AU"/>
+        </w:rPr>
+      </w:pPr>
+      <w:r>
+        <w:rPr>
+          <w:lang w:eastAsia="en-AU"/>
+        </w:rPr>
+        <w:t>r/drawing</w:t>
+      </w:r>
+    </w:p>
+    <w:p>
+      <w:pPr>
+        <w:pStyle w:val="ListParagraph"/>
+        <w:numPr>
+          <w:ilvl w:val="1"/>
+          <w:numId w:val="8"/>
+        </w:numPr>
+        <w:rPr>
+          <w:lang w:eastAsia="en-AU"/>
+        </w:rPr>
+      </w:pPr>
+      <w:r>
+        <w:rPr>
+          <w:lang w:eastAsia="en-AU"/>
+        </w:rPr>
+        <w:t>r/painting</w:t>
+      </w:r>
+    </w:p>
+    <w:p>
+      <w:pPr>
+        <w:pStyle w:val="ListParagraph"/>
+        <w:numPr>
+          <w:ilvl w:val="1"/>
+          <w:numId w:val="8"/>
+        </w:numPr>
+        <w:rPr>
+          <w:lang w:eastAsia="en-AU"/>
+        </w:rPr>
+      </w:pPr>
+      <w:r>
+        <w:rPr>
+          <w:lang w:eastAsia="en-AU"/>
+        </w:rPr>
+        <w:t>r/photography</w:t>
+      </w:r>
+    </w:p>
+    <w:p>
+      <w:pPr>
+        <w:pStyle w:val="ListParagraph"/>
+        <w:numPr>
+          <w:ilvl w:val="1"/>
+          <w:numId w:val="8"/>
+        </w:numPr>
+        <w:rPr>
+          <w:lang w:eastAsia="en-AU"/>
+        </w:rPr>
+      </w:pPr>
+      <w:r>
+        <w:rPr>
+          <w:lang w:eastAsia="en-AU"/>
+        </w:rPr>
+        <w:t>r/</w:t>
+      </w:r>
+      <w:proofErr w:type="spellStart"/>
+      <w:r>
+        <w:rPr>
+          <w:lang w:eastAsia="en-AU"/>
+        </w:rPr>
+        <w:t>pixelart</w:t>
+      </w:r>
+      <w:proofErr w:type="spellEnd"/>
+    </w:p>
+    <w:p>
+      <w:pPr>
+        <w:pStyle w:val="ListParagraph"/>
+        <w:numPr>
+          <w:ilvl w:val="0"/>
+          <w:numId w:val="8"/>
+        </w:numPr>
+        <w:rPr>
+          <w:lang w:eastAsia="en-AU"/>
+        </w:rPr>
+      </w:pPr>
+      <w:r>
+        <w:rPr>
+          <w:lang w:eastAsia="en-AU"/>
+        </w:rPr>
+        <w:t>Gaming</w:t>
+      </w:r>
+    </w:p>
+    <w:p>
+      <w:pPr>
+        <w:pStyle w:val="ListParagraph"/>
+        <w:numPr>
+          <w:ilvl w:val="1"/>
+          <w:numId w:val="8"/>
+        </w:numPr>
+        <w:rPr>
+          <w:lang w:eastAsia="en-AU"/>
+        </w:rPr>
+      </w:pPr>
+      <w:r>
+        <w:rPr>
+          <w:lang w:eastAsia="en-AU"/>
+        </w:rPr>
+        <w:t>r/games</w:t>
+      </w:r>
+    </w:p>
+    <w:p>
+      <w:pPr>
+        <w:pStyle w:val="ListParagraph"/>
+        <w:numPr>
+          <w:ilvl w:val="1"/>
+          <w:numId w:val="8"/>
+        </w:numPr>
+        <w:rPr>
+          <w:lang w:eastAsia="en-AU"/>
+        </w:rPr>
+      </w:pPr>
+      <w:r>
+        <w:rPr>
+          <w:lang w:eastAsia="en-AU"/>
+        </w:rPr>
+        <w:t>r/gaming</w:t>
+      </w:r>
+    </w:p>
+    <w:p>
+      <w:pPr>
+        <w:pStyle w:val="ListParagraph"/>
+        <w:numPr>
+          <w:ilvl w:val="1"/>
+          <w:numId w:val="8"/>
+        </w:numPr>
+        <w:rPr>
+          <w:lang w:eastAsia="en-AU"/>
+        </w:rPr>
+      </w:pPr>
+      <w:r>
+        <w:rPr>
+          <w:lang w:eastAsia="en-AU"/>
+        </w:rPr>
+        <w:t>r/</w:t>
+      </w:r>
+      <w:proofErr w:type="spellStart"/>
+      <w:r>
+        <w:rPr>
+          <w:lang w:eastAsia="en-AU"/>
+        </w:rPr>
+        <w:t>pcgaming</w:t>
+      </w:r>
+      <w:proofErr w:type="spellEnd"/>
+    </w:p>
+    <w:p>
+      <w:pPr>
+        <w:pStyle w:val="ListParagraph"/>
+        <w:numPr>
+          <w:ilvl w:val="1"/>
+          <w:numId w:val="8"/>
+        </w:numPr>
+        <w:rPr>
+          <w:lang w:eastAsia="en-AU"/>
+        </w:rPr>
+      </w:pPr>
+      <w:r>
+        <w:rPr>
+          <w:lang w:eastAsia="en-AU"/>
+        </w:rPr>
+        <w:t>r/ps4</w:t>
+      </w:r>
+    </w:p>
+    <w:p>
+      <w:pPr>
+        <w:pStyle w:val="ListParagraph"/>
+        <w:numPr>
+          <w:ilvl w:val="1"/>
+          <w:numId w:val="8"/>
+        </w:numPr>
+        <w:rPr>
+          <w:lang w:eastAsia="en-AU"/>
+        </w:rPr>
+      </w:pPr>
+      <w:r>
+        <w:rPr>
+          <w:lang w:eastAsia="en-AU"/>
+        </w:rPr>
+        <w:t>r/</w:t>
+      </w:r>
+      <w:proofErr w:type="spellStart"/>
+      <w:r>
+        <w:rPr>
+          <w:lang w:eastAsia="en-AU"/>
+        </w:rPr>
+        <w:t>xboxone</w:t>
+      </w:r>
+      <w:proofErr w:type="spellEnd"/>
+    </w:p>
+    <w:p>
+      <w:pPr>
+        <w:pStyle w:val="ListParagraph"/>
+        <w:numPr>
+          <w:ilvl w:val="0"/>
+          <w:numId w:val="8"/>
+        </w:numPr>
+        <w:rPr>
+          <w:lang w:eastAsia="en-AU"/>
+        </w:rPr>
+      </w:pPr>
+      <w:r>
+        <w:rPr>
+          <w:lang w:eastAsia="en-AU"/>
+        </w:rPr>
+        <w:t>Music</w:t>
+      </w:r>
+    </w:p>
+    <w:p>
+      <w:pPr>
+        <w:pStyle w:val="ListParagraph"/>
+        <w:numPr>
+          <w:ilvl w:val="1"/>
+          <w:numId w:val="8"/>
+        </w:numPr>
+        <w:rPr>
+          <w:lang w:eastAsia="en-AU"/>
+        </w:rPr>
+      </w:pPr>
+      <w:r>
+        <w:rPr>
+          <w:lang w:eastAsia="en-AU"/>
+        </w:rPr>
+        <w:t>r/guitar</w:t>
+      </w:r>
+    </w:p>
+    <w:p>
+      <w:pPr>
+        <w:pStyle w:val="ListParagraph"/>
+        <w:numPr>
+          <w:ilvl w:val="1"/>
+          <w:numId w:val="8"/>
+        </w:numPr>
+        <w:rPr>
+          <w:lang w:eastAsia="en-AU"/>
+        </w:rPr>
+      </w:pPr>
+      <w:r>
+        <w:rPr>
+          <w:lang w:eastAsia="en-AU"/>
+        </w:rPr>
+        <w:t>r/</w:t>
+      </w:r>
+      <w:proofErr w:type="spellStart"/>
+      <w:r>
+        <w:rPr>
+          <w:lang w:eastAsia="en-AU"/>
+        </w:rPr>
+        <w:t>learnmusic</w:t>
+      </w:r>
+      <w:proofErr w:type="spellEnd"/>
+    </w:p>
+    <w:p>
+      <w:pPr>
+        <w:pStyle w:val="ListParagraph"/>
+        <w:numPr>
+          <w:ilvl w:val="1"/>
+          <w:numId w:val="8"/>
+        </w:numPr>
+        <w:rPr>
+          <w:lang w:eastAsia="en-AU"/>
+        </w:rPr>
+      </w:pPr>
+      <w:r>
+        <w:rPr>
+          <w:lang w:eastAsia="en-AU"/>
+        </w:rPr>
+        <w:t>r/musicology</w:t>
+      </w:r>
+    </w:p>
+    <w:p>
+      <w:pPr>
+        <w:pStyle w:val="ListParagraph"/>
+        <w:numPr>
+          <w:ilvl w:val="1"/>
+          <w:numId w:val="8"/>
+        </w:numPr>
+        <w:rPr>
+          <w:lang w:eastAsia="en-AU"/>
+        </w:rPr>
+      </w:pPr>
+      <w:r>
+        <w:rPr>
+          <w:lang w:eastAsia="en-AU"/>
+        </w:rPr>
+        <w:t>r/</w:t>
+      </w:r>
+      <w:proofErr w:type="spellStart"/>
+      <w:r>
+        <w:rPr>
+          <w:lang w:eastAsia="en-AU"/>
+        </w:rPr>
+        <w:t>musictheory</w:t>
+      </w:r>
+      <w:proofErr w:type="spellEnd"/>
+    </w:p>
+    <w:p>
+      <w:pPr>
+        <w:pStyle w:val="ListParagraph"/>
+        <w:numPr>
+          <w:ilvl w:val="1"/>
+          <w:numId w:val="8"/>
+        </w:numPr>
+        <w:rPr>
+          <w:lang w:eastAsia="en-AU"/>
+        </w:rPr>
+      </w:pPr>
+      <w:r>
+        <w:rPr>
+          <w:lang w:eastAsia="en-AU"/>
+        </w:rPr>
+        <w:t>r/singing</w:t>
+      </w:r>
+    </w:p>
+    <w:p>
+      <w:pPr>
+        <w:pStyle w:val="ListParagraph"/>
+        <w:numPr>
+          <w:ilvl w:val="0"/>
+          <w:numId w:val="8"/>
+        </w:numPr>
+        <w:rPr>
+          <w:lang w:eastAsia="en-AU"/>
+        </w:rPr>
+      </w:pPr>
+      <w:r>
+        <w:rPr>
+          <w:lang w:eastAsia="en-AU"/>
+        </w:rPr>
+        <w:t>Politics and news</w:t>
+      </w:r>
+    </w:p>
+    <w:p>
+      <w:pPr>
+        <w:pStyle w:val="ListParagraph"/>
+        <w:numPr>
+          <w:ilvl w:val="1"/>
+          <w:numId w:val="8"/>
+        </w:numPr>
+        <w:rPr>
+          <w:lang w:eastAsia="en-AU"/>
+        </w:rPr>
+      </w:pPr>
+      <w:r>
+        <w:rPr>
+          <w:lang w:eastAsia="en-AU"/>
+        </w:rPr>
+        <w:t>r/news</w:t>
+      </w:r>
+    </w:p>
+    <w:p>
+      <w:pPr>
+        <w:pStyle w:val="ListParagraph"/>
+        <w:numPr>
+          <w:ilvl w:val="1"/>
+          <w:numId w:val="8"/>
+        </w:numPr>
+        <w:rPr>
+          <w:lang w:eastAsia="en-AU"/>
+        </w:rPr>
+      </w:pPr>
+      <w:r>
+        <w:rPr>
+          <w:lang w:eastAsia="en-AU"/>
+        </w:rPr>
+        <w:t>r/</w:t>
+      </w:r>
+      <w:proofErr w:type="spellStart"/>
+      <w:r>
+        <w:rPr>
+          <w:lang w:eastAsia="en-AU"/>
+        </w:rPr>
+        <w:t>PoliticalHumor</w:t>
+      </w:r>
+      <w:proofErr w:type="spellEnd"/>
+    </w:p>
+    <w:p>
+      <w:pPr>
+        <w:pStyle w:val="ListParagraph"/>
+        <w:numPr>
+          <w:ilvl w:val="1"/>
+          <w:numId w:val="8"/>
+        </w:numPr>
+        <w:rPr>
+          <w:lang w:eastAsia="en-AU"/>
+        </w:rPr>
+      </w:pPr>
+      <w:r>
+        <w:rPr>
+          <w:lang w:eastAsia="en-AU"/>
+        </w:rPr>
+        <w:t>r/politics</w:t>
+      </w:r>
+    </w:p>
+    <w:p>
+      <w:pPr>
+        <w:pStyle w:val="ListParagraph"/>
+        <w:numPr>
+          <w:ilvl w:val="1"/>
+          <w:numId w:val="8"/>
+        </w:numPr>
+        <w:rPr>
+          <w:lang w:eastAsia="en-AU"/>
+        </w:rPr>
+      </w:pPr>
+      <w:r>
+        <w:rPr>
+          <w:lang w:eastAsia="en-AU"/>
+        </w:rPr>
+        <w:t>r/</w:t>
+      </w:r>
+      <w:proofErr w:type="spellStart"/>
+      <w:r>
+        <w:rPr>
+          <w:lang w:eastAsia="en-AU"/>
+        </w:rPr>
+        <w:t>worldnews</w:t>
+      </w:r>
+      <w:proofErr w:type="spellEnd"/>
+    </w:p>
+    <w:p>
+      <w:pPr>
+        <w:pStyle w:val="ListParagraph"/>
+        <w:numPr>
+          <w:ilvl w:val="0"/>
+          <w:numId w:val="8"/>
+        </w:numPr>
+        <w:rPr>
+          <w:lang w:eastAsia="en-AU"/>
+        </w:rPr>
+      </w:pPr>
+      <w:r>
+        <w:rPr>
+          <w:lang w:eastAsia="en-AU"/>
+        </w:rPr>
+        <w:t>Reading</w:t>
+      </w:r>
+    </w:p>
+    <w:p>
+      <w:pPr>
+        <w:pStyle w:val="ListParagraph"/>
+        <w:numPr>
+          <w:ilvl w:val="1"/>
+          <w:numId w:val="8"/>
+        </w:numPr>
+        <w:rPr>
+          <w:lang w:eastAsia="en-AU"/>
+        </w:rPr>
+      </w:pPr>
+      <w:r>
+        <w:rPr>
+          <w:lang w:eastAsia="en-AU"/>
+        </w:rPr>
+        <w:t>r/</w:t>
+      </w:r>
+      <w:proofErr w:type="spellStart"/>
+      <w:r>
+        <w:rPr>
+          <w:lang w:eastAsia="en-AU"/>
+        </w:rPr>
+        <w:t>bookclub</w:t>
+      </w:r>
+      <w:proofErr w:type="spellEnd"/>
+    </w:p>
+    <w:p>
+      <w:pPr>
+        <w:pStyle w:val="ListParagraph"/>
+        <w:numPr>
+          <w:ilvl w:val="1"/>
+          <w:numId w:val="8"/>
+        </w:numPr>
+        <w:rPr>
+          <w:lang w:eastAsia="en-AU"/>
+        </w:rPr>
+      </w:pPr>
+      <w:r>
+        <w:rPr>
+          <w:lang w:eastAsia="en-AU"/>
+        </w:rPr>
+        <w:t>r/books</w:t>
+      </w:r>
+    </w:p>
+    <w:p>
+      <w:pPr>
+        <w:pStyle w:val="ListParagraph"/>
+        <w:numPr>
+          <w:ilvl w:val="1"/>
+          <w:numId w:val="8"/>
+        </w:numPr>
+        <w:rPr>
+          <w:lang w:eastAsia="en-AU"/>
+        </w:rPr>
+      </w:pPr>
+      <w:r>
+        <w:rPr>
+          <w:lang w:eastAsia="en-AU"/>
+        </w:rPr>
+        <w:t>r/</w:t>
+      </w:r>
+      <w:proofErr w:type="spellStart"/>
+      <w:r>
+        <w:rPr>
+          <w:lang w:eastAsia="en-AU"/>
+        </w:rPr>
+        <w:t>bookdiscussion</w:t>
+      </w:r>
+      <w:proofErr w:type="spellEnd"/>
+    </w:p>
+    <w:p>
+      <w:pPr>
+        <w:pStyle w:val="ListParagraph"/>
+        <w:numPr>
+          <w:ilvl w:val="1"/>
+          <w:numId w:val="8"/>
+        </w:numPr>
+        <w:rPr>
+          <w:lang w:eastAsia="en-AU"/>
+        </w:rPr>
+      </w:pPr>
+      <w:r>
+        <w:rPr>
+          <w:lang w:eastAsia="en-AU"/>
+        </w:rPr>
+        <w:t>r/</w:t>
+      </w:r>
+      <w:proofErr w:type="spellStart"/>
+      <w:r>
+        <w:rPr>
+          <w:lang w:eastAsia="en-AU"/>
+        </w:rPr>
+        <w:t>currentlyreading</w:t>
+      </w:r>
+      <w:proofErr w:type="spellEnd"/>
+    </w:p>
+    <w:p>
+      <w:pPr>
+        <w:pStyle w:val="ListParagraph"/>
+        <w:numPr>
+          <w:ilvl w:val="1"/>
+          <w:numId w:val="8"/>
+        </w:numPr>
+        <w:rPr>
+          <w:lang w:eastAsia="en-AU"/>
+        </w:rPr>
+      </w:pPr>
+      <w:r>
+        <w:rPr>
+          <w:lang w:eastAsia="en-AU"/>
+        </w:rPr>
+        <w:t>r/</w:t>
+      </w:r>
+      <w:proofErr w:type="spellStart"/>
+      <w:r>
+        <w:rPr>
+          <w:lang w:eastAsia="en-AU"/>
+        </w:rPr>
+        <w:t>suggestmeabook</w:t>
+      </w:r>
+      <w:proofErr w:type="spellEnd"/>
+    </w:p>
+    <w:p>
+      <w:pPr>
+        <w:pStyle w:val="ListParagraph"/>
+        <w:numPr>
+          <w:ilvl w:val="0"/>
+          <w:numId w:val="8"/>
+        </w:numPr>
+        <w:rPr>
+          <w:lang w:eastAsia="en-AU"/>
+        </w:rPr>
+      </w:pPr>
+      <w:r>
+        <w:rPr>
+          <w:lang w:eastAsia="en-AU"/>
+        </w:rPr>
+        <w:t>Science</w:t>
+      </w:r>
+    </w:p>
+    <w:p>
+      <w:pPr>
+        <w:pStyle w:val="ListParagraph"/>
+        <w:numPr>
+          <w:ilvl w:val="1"/>
+          <w:numId w:val="8"/>
+        </w:numPr>
+        <w:rPr>
+          <w:lang w:eastAsia="en-AU"/>
+        </w:rPr>
+      </w:pPr>
+      <w:r>
+        <w:rPr>
+          <w:lang w:eastAsia="en-AU"/>
+        </w:rPr>
+        <w:t>r/biology</w:t>
+      </w:r>
+    </w:p>
+    <w:p>
+      <w:pPr>
+        <w:pStyle w:val="ListParagraph"/>
+        <w:numPr>
+          <w:ilvl w:val="1"/>
+          <w:numId w:val="8"/>
+        </w:numPr>
+        <w:rPr>
+          <w:lang w:eastAsia="en-AU"/>
+        </w:rPr>
+      </w:pPr>
+      <w:r>
+        <w:rPr>
+          <w:lang w:eastAsia="en-AU"/>
+        </w:rPr>
+        <w:t>r/chemistry</w:t>
+      </w:r>
+    </w:p>
+    <w:p>
+      <w:pPr>
+        <w:pStyle w:val="ListParagraph"/>
+        <w:numPr>
+          <w:ilvl w:val="1"/>
+          <w:numId w:val="8"/>
+        </w:numPr>
+        <w:rPr>
+          <w:lang w:eastAsia="en-AU"/>
+        </w:rPr>
+      </w:pPr>
+      <w:r>
+        <w:rPr>
+          <w:lang w:eastAsia="en-AU"/>
+        </w:rPr>
+        <w:t>r/physics</w:t>
+      </w:r>
+    </w:p>
+    <w:p>
+      <w:pPr>
+        <w:pStyle w:val="ListParagraph"/>
+        <w:numPr>
+          <w:ilvl w:val="1"/>
+          <w:numId w:val="8"/>
+        </w:numPr>
+        <w:rPr>
+          <w:lang w:eastAsia="en-AU"/>
+        </w:rPr>
+      </w:pPr>
+      <w:r>
+        <w:rPr>
+          <w:lang w:eastAsia="en-AU"/>
+        </w:rPr>
+        <w:t>r/psychology</w:t>
+      </w:r>
+    </w:p>
+    <w:p>
+      <w:pPr>
+        <w:pStyle w:val="ListParagraph"/>
+        <w:numPr>
+          <w:ilvl w:val="1"/>
+          <w:numId w:val="8"/>
+        </w:numPr>
+        <w:rPr>
+          <w:lang w:eastAsia="en-AU"/>
+        </w:rPr>
+      </w:pPr>
+      <w:r>
+        <w:rPr>
+          <w:lang w:eastAsia="en-AU"/>
+        </w:rPr>
+        <w:t>r/science</w:t>
+      </w:r>
+    </w:p>
+    <w:p>
+      <w:pPr>
+        <w:pStyle w:val="ListParagraph"/>
+        <w:numPr>
+          <w:ilvl w:val="0"/>
+          <w:numId w:val="8"/>
+        </w:numPr>
+        <w:rPr>
+          <w:lang w:eastAsia="en-AU"/>
+        </w:rPr>
+      </w:pPr>
+      <w:r>
+        <w:rPr>
+          <w:lang w:eastAsia="en-AU"/>
+        </w:rPr>
+        <w:t>Sports</w:t>
+      </w:r>
+    </w:p>
+    <w:p>
+      <w:pPr>
+        <w:pStyle w:val="ListParagraph"/>
+        <w:numPr>
+          <w:ilvl w:val="1"/>
+          <w:numId w:val="8"/>
+        </w:numPr>
+        <w:rPr>
+          <w:lang w:eastAsia="en-AU"/>
+        </w:rPr>
+      </w:pPr>
+      <w:r>
+        <w:rPr>
+          <w:lang w:eastAsia="en-AU"/>
+        </w:rPr>
+        <w:t>r/</w:t>
+      </w:r>
+      <w:proofErr w:type="spellStart"/>
+      <w:r>
+        <w:rPr>
+          <w:lang w:eastAsia="en-AU"/>
+        </w:rPr>
+        <w:t>cfb</w:t>
+      </w:r>
+      <w:proofErr w:type="spellEnd"/>
+    </w:p>
+    <w:p>
+      <w:pPr>
+        <w:pStyle w:val="ListParagraph"/>
+        <w:numPr>
+          <w:ilvl w:val="1"/>
+          <w:numId w:val="8"/>
+        </w:numPr>
+        <w:rPr>
+          <w:lang w:eastAsia="en-AU"/>
+        </w:rPr>
+      </w:pPr>
+      <w:r>
+        <w:rPr>
+          <w:lang w:eastAsia="en-AU"/>
+        </w:rPr>
+        <w:t>r/</w:t>
+      </w:r>
+      <w:proofErr w:type="spellStart"/>
+      <w:r>
+        <w:rPr>
+          <w:lang w:eastAsia="en-AU"/>
+        </w:rPr>
+        <w:t>nba</w:t>
+      </w:r>
+      <w:proofErr w:type="spellEnd"/>
+    </w:p>
+    <w:p>
+      <w:pPr>
+        <w:pStyle w:val="ListParagraph"/>
+        <w:numPr>
+          <w:ilvl w:val="1"/>
+          <w:numId w:val="8"/>
+        </w:numPr>
+        <w:rPr>
+          <w:lang w:eastAsia="en-AU"/>
+        </w:rPr>
+      </w:pPr>
+      <w:r>
+        <w:rPr>
+          <w:lang w:eastAsia="en-AU"/>
+        </w:rPr>
+        <w:t>r/</w:t>
+      </w:r>
+      <w:proofErr w:type="spellStart"/>
+      <w:r>
+        <w:rPr>
+          <w:lang w:eastAsia="en-AU"/>
+        </w:rPr>
+        <w:t>nfl</w:t>
+      </w:r>
+      <w:proofErr w:type="spellEnd"/>
+    </w:p>
+    <w:p>
+      <w:pPr>
+        <w:pStyle w:val="ListParagraph"/>
+        <w:numPr>
+          <w:ilvl w:val="1"/>
+          <w:numId w:val="8"/>
+        </w:numPr>
+        <w:rPr>
+          <w:lang w:eastAsia="en-AU"/>
+        </w:rPr>
+      </w:pPr>
+      <w:r>
+        <w:rPr>
+          <w:lang w:eastAsia="en-AU"/>
+        </w:rPr>
+        <w:t>r/soccer</w:t>
+      </w:r>
+    </w:p>
+    <w:p>
+      <w:pPr>
+        <w:pStyle w:val="ListParagraph"/>
+        <w:numPr>
+          <w:ilvl w:val="0"/>
+          <w:numId w:val="8"/>
+        </w:numPr>
+        <w:rPr>
+          <w:lang w:eastAsia="en-AU"/>
+        </w:rPr>
+      </w:pPr>
+      <w:r>
+        <w:rPr>
+          <w:lang w:eastAsia="en-AU"/>
+        </w:rPr>
+        <w:t>Technology</w:t>
+      </w:r>
+    </w:p>
+    <w:p>
+      <w:pPr>
+        <w:pStyle w:val="ListParagraph"/>
+        <w:numPr>
+          <w:ilvl w:val="1"/>
+          <w:numId w:val="8"/>
+        </w:numPr>
+        <w:rPr>
+          <w:lang w:eastAsia="en-AU"/>
+        </w:rPr>
+      </w:pPr>
+      <w:r>
+        <w:rPr>
+          <w:lang w:eastAsia="en-AU"/>
+        </w:rPr>
+        <w:t>r/futurology</w:t>
+      </w:r>
+    </w:p>
+    <w:p>
+      <w:pPr>
+        <w:pStyle w:val="ListParagraph"/>
+        <w:numPr>
+          <w:ilvl w:val="1"/>
+          <w:numId w:val="8"/>
+        </w:numPr>
+        <w:rPr>
+          <w:lang w:eastAsia="en-AU"/>
+        </w:rPr>
+      </w:pPr>
+      <w:r>
+        <w:rPr>
+          <w:lang w:eastAsia="en-AU"/>
+        </w:rPr>
+        <w:t>r/gadgets</w:t>
+      </w:r>
+    </w:p>
+    <w:p>
+      <w:pPr>
+        <w:pStyle w:val="ListParagraph"/>
+        <w:numPr>
+          <w:ilvl w:val="1"/>
+          <w:numId w:val="8"/>
+        </w:numPr>
+        <w:rPr>
+          <w:lang w:eastAsia="en-AU"/>
+        </w:rPr>
+      </w:pPr>
+      <w:r>
+        <w:rPr>
+          <w:lang w:eastAsia="en-AU"/>
+        </w:rPr>
+        <w:t>r/</w:t>
+      </w:r>
+      <w:proofErr w:type="spellStart"/>
+      <w:r>
+        <w:rPr>
+          <w:lang w:eastAsia="en-AU"/>
+        </w:rPr>
+        <w:t>linux</w:t>
+      </w:r>
+      <w:proofErr w:type="spellEnd"/>
+    </w:p>
+    <w:p>
+      <w:pPr>
+        <w:pStyle w:val="ListParagraph"/>
+        <w:numPr>
+          <w:ilvl w:val="1"/>
+          <w:numId w:val="8"/>
+        </w:numPr>
+        <w:rPr>
+          <w:lang w:eastAsia="en-AU"/>
+        </w:rPr>
+      </w:pPr>
+      <w:r>
+        <w:rPr>
+          <w:lang w:eastAsia="en-AU"/>
+        </w:rPr>
+        <w:t>r/tech</w:t>
+      </w:r>
+    </w:p>
+    <w:p>
+      <w:pPr>
+        <w:pStyle w:val="ListParagraph"/>
+        <w:numPr>
+          <w:ilvl w:val="1"/>
+          <w:numId w:val="8"/>
+        </w:numPr>
+        <w:rPr>
+          <w:lang w:eastAsia="en-AU"/>
+        </w:rPr>
+      </w:pPr>
+      <w:r>
+        <w:rPr>
+          <w:lang w:eastAsia="en-AU"/>
+        </w:rPr>
+        <w:t>r/technology</w:t>
+      </w:r>
+    </w:p>
+    <w:p>
+      <w:pPr>
+        <w:rPr>
+          <w:lang w:eastAsia="en-AU"/>
+        </w:rPr>
+      </w:pPr>
+      <w:r>
+        <w:rPr>
+          <w:lang w:eastAsia="en-AU"/>
+        </w:rPr>
+        <w:t>For each subreddit, the top first-and second-level comments from the top thirty most-upvoted posts</w:t>
+      </w:r>
+      <w:r>
+        <w:rPr>
+          <w:lang w:eastAsia="en-AU"/>
+        </w:rPr>
+        <w:t xml:space="preserve"> were scraped.</w:t>
+      </w:r>
+      <w:r>
+        <w:rPr>
+          <w:lang w:eastAsia="en-AU"/>
+        </w:rPr>
+        <w:t xml:space="preserve">  This totaled about 100 comments per post, for about 3000 comments for each subreddit.</w:t>
+      </w:r>
+      <w:r>
+        <w:rPr>
+          <w:lang w:eastAsia="en-AU"/>
+        </w:rPr>
+        <w:t xml:space="preserve">  With thirty-seven</w:t>
+      </w:r>
+      <w:r>
+        <w:rPr>
+          <w:lang w:eastAsia="en-AU"/>
+        </w:rPr>
+        <w:t xml:space="preserve"> subreddits represented, the total dataset</w:t>
+      </w:r>
+      <w:r>
+        <w:rPr>
+          <w:lang w:eastAsia="en-AU"/>
+        </w:rPr>
+        <w:t xml:space="preserve"> included</w:t>
+      </w:r>
+      <w:r>
+        <w:rPr>
+          <w:lang w:eastAsia="en-AU"/>
+        </w:rPr>
+        <w:t xml:space="preserve"> approximately 111,000 comments</w:t>
+      </w:r>
+      <w:r>
+        <w:rPr>
+          <w:lang w:eastAsia="en-AU"/>
+        </w:rPr>
+        <w:t xml:space="preserve"> across eight categories.</w:t>
+      </w:r>
+    </w:p>
+    <w:p>
+      <w:pPr>
+        <w:pStyle w:val="Heading2"/>
+        <w:rPr>
+          <w:lang w:eastAsia="en-AU"/>
+        </w:rPr>
+      </w:pPr>
+      <w:r>
+        <w:rPr>
+          <w:lang w:eastAsia="en-AU"/>
+        </w:rPr>
+        <w:t xml:space="preserve">Data </w:t>
+      </w:r>
+      <w:r>
+        <w:rPr>
+          <w:lang w:eastAsia="en-AU"/>
+        </w:rPr>
+        <w:t>preprocessing</w:t>
+      </w:r>
+    </w:p>
+    <w:p>
+      <w:pPr>
+        <w:rPr>
+          <w:lang w:eastAsia="en-AU"/>
+        </w:rPr>
+      </w:pPr>
+      <w:r>
+        <w:rPr>
+          <w:lang w:eastAsia="en-AU"/>
+        </w:rPr>
+        <w:t>Raw comment data was processed to accomplish</w:t>
+      </w:r>
+      <w:r>
+        <w:rPr>
+          <w:lang w:eastAsia="en-AU"/>
+        </w:rPr>
+        <w:t xml:space="preserve"> two goals:</w:t>
+      </w:r>
+    </w:p>
+    <w:p>
+      <w:pPr>
+        <w:pStyle w:val="ListParagraph"/>
+        <w:numPr>
+          <w:ilvl w:val="0"/>
+          <w:numId w:val="9"/>
+        </w:numPr>
+        <w:rPr>
+          <w:lang w:eastAsia="en-AU"/>
+        </w:rPr>
+      </w:pPr>
+      <w:r>
+        <w:rPr>
+          <w:lang w:eastAsia="en-AU"/>
+        </w:rPr>
+        <w:t>Removal of non-alphabetical characters</w:t>
+      </w:r>
+    </w:p>
+    <w:p>
+      <w:pPr>
+        <w:pStyle w:val="ListParagraph"/>
+        <w:numPr>
+          <w:ilvl w:val="0"/>
+          <w:numId w:val="9"/>
+        </w:numPr>
+        <w:rPr>
+          <w:lang w:eastAsia="en-AU"/>
+        </w:rPr>
+      </w:pPr>
+      <w:r>
+        <w:rPr>
+          <w:lang w:eastAsia="en-AU"/>
+        </w:rPr>
+        <w:t>Stemming and lemmatization</w:t>
+      </w:r>
+    </w:p>
+    <w:p>
+      <w:pPr>
+        <w:rPr>
+          <w:lang w:eastAsia="en-AU"/>
+        </w:rPr>
+      </w:pPr>
+      <w:r>
+        <w:rPr>
+          <w:lang w:eastAsia="en-AU"/>
+        </w:rPr>
+        <w:t>Reddit comments contain a number of characters that are not suitable for textual analysis.  These include emojis</w:t>
+      </w:r>
+      <w:r>
+        <w:rPr>
+          <w:lang w:eastAsia="en-AU"/>
+        </w:rPr>
+        <w:t>, hyperlinks</w:t>
+      </w:r>
+      <w:r>
+        <w:rPr>
+          <w:lang w:eastAsia="en-AU"/>
+        </w:rPr>
+        <w:t xml:space="preserve">, hashtags, </w:t>
+      </w:r>
+      <w:r>
+        <w:rPr>
+          <w:lang w:eastAsia="en-AU"/>
+        </w:rPr>
+        <w:t>punctuation</w:t>
+      </w:r>
+      <w:r>
+        <w:rPr>
+          <w:lang w:eastAsia="en-AU"/>
+        </w:rPr>
+        <w:t xml:space="preserve">, </w:t>
+      </w:r>
+      <w:r>
+        <w:rPr>
+          <w:lang w:eastAsia="en-AU"/>
+        </w:rPr>
+        <w:t>tagging of other subreddits</w:t>
+      </w:r>
+      <w:r>
+        <w:rPr>
+          <w:lang w:eastAsia="en-AU"/>
+        </w:rPr>
+        <w:t xml:space="preserve"> and users, </w:t>
+      </w:r>
+      <w:r>
+        <w:rPr>
+          <w:lang w:eastAsia="en-AU"/>
+        </w:rPr>
+        <w:t>numbers, and other miscellaneous characters.</w:t>
+      </w:r>
+    </w:p>
+    <w:p>
+      <w:pPr>
+        <w:rPr>
+          <w:lang w:eastAsia="en-AU"/>
+        </w:rPr>
+      </w:pPr>
+      <w:r>
+        <w:rPr>
+          <w:lang w:eastAsia="en-AU"/>
+        </w:rPr>
+        <w:t>Following removal of extraneous</w:t>
+      </w:r>
+      <w:r>
+        <w:rPr>
+          <w:lang w:eastAsia="en-AU"/>
+        </w:rPr>
+        <w:t xml:space="preserve"> characters</w:t>
+      </w:r>
+      <w:r>
+        <w:rPr>
+          <w:lang w:eastAsia="en-AU"/>
+        </w:rPr>
+        <w:t xml:space="preserve"> and text segments</w:t>
+      </w:r>
+      <w:r>
+        <w:rPr>
+          <w:lang w:eastAsia="en-AU"/>
+        </w:rPr>
+        <w:t>, stemming and lemmatization were performed</w:t>
+      </w:r>
+      <w:r>
+        <w:rPr>
+          <w:lang w:eastAsia="en-AU"/>
+        </w:rPr>
+        <w:t xml:space="preserve"> to reduce words to their base forms.</w:t>
+      </w:r>
+      <w:r>
+        <w:rPr>
+          <w:lang w:eastAsia="en-AU"/>
+        </w:rPr>
+        <w:t xml:space="preserve">  For stemming, both the Lancaster and Porter stemmers as implemented by Python’s NLTK were used.</w:t>
+      </w:r>
+      <w:r>
+        <w:rPr>
+          <w:lang w:eastAsia="en-AU"/>
+        </w:rPr>
+        <w:t xml:space="preserve">  For lemmatization, NLTK’s WordNet </w:t>
+      </w:r>
+      <w:proofErr w:type="spellStart"/>
+      <w:r>
+        <w:rPr>
+          <w:lang w:eastAsia="en-AU"/>
+        </w:rPr>
+        <w:t>lemmatizer</w:t>
+      </w:r>
+      <w:proofErr w:type="spellEnd"/>
+      <w:r>
+        <w:rPr>
+          <w:lang w:eastAsia="en-AU"/>
+        </w:rPr>
+        <w:t xml:space="preserve"> was used.  The results of each of these distinct</w:t>
+      </w:r>
+      <w:r>
+        <w:rPr>
+          <w:lang w:eastAsia="en-AU"/>
+        </w:rPr>
+        <w:t xml:space="preserve"> processors were stored</w:t>
+      </w:r>
+      <w:r>
+        <w:rPr>
+          <w:lang w:eastAsia="en-AU"/>
+        </w:rPr>
+        <w:t>, so as to compare results.</w:t>
+      </w:r>
+    </w:p>
+    <w:p>
+      <w:pPr>
+        <w:rPr>
+          <w:lang w:eastAsia="en-AU"/>
+        </w:rPr>
+      </w:pPr>
+      <w:r>
+        <w:rPr>
+          <w:lang w:eastAsia="en-AU"/>
+        </w:rPr>
+        <w:t>Finally,</w:t>
+      </w:r>
+      <w:r>
+        <w:rPr>
+          <w:lang w:eastAsia="en-AU"/>
+        </w:rPr>
+        <w:t xml:space="preserve"> stemming and lemmatization results were processed to remove “stubs.”  Stubs are dangling apostrophes and endings that are kept</w:t>
+      </w:r>
+      <w:r>
+        <w:rPr>
+          <w:lang w:eastAsia="en-AU"/>
+        </w:rPr>
+        <w:t xml:space="preserve"> after reduction.  For example, the word</w:t>
+      </w:r>
+      <w:r>
+        <w:rPr>
+          <w:lang w:eastAsia="en-AU"/>
+        </w:rPr>
+        <w:t xml:space="preserve"> “can’t” might be lemmatized to two </w:t>
+      </w:r>
+      <w:r>
+        <w:rPr>
+          <w:lang w:eastAsia="en-AU"/>
+        </w:rPr>
+        <w:t>fragments: “can” and “’t”; only the first result is relevant.</w:t>
+      </w:r>
+    </w:p>
+    <w:p>
+      <w:pPr>
+        <w:rPr>
+          <w:lang w:eastAsia="en-AU"/>
+        </w:rPr>
+      </w:pPr>
+      <w:r>
+        <w:rPr>
+          <w:lang w:eastAsia="en-AU"/>
+        </w:rPr>
+        <w:t>Performing document clustering with different stemming types does not yield significantly differing results.</w:t>
+      </w:r>
+      <w:r>
+        <w:rPr>
+          <w:lang w:eastAsia="en-AU"/>
+        </w:rPr>
+        <w:t xml:space="preserve">  As such, all models were visualized and clustered with</w:t>
+      </w:r>
+      <w:r>
+        <w:rPr>
+          <w:lang w:eastAsia="en-AU"/>
+        </w:rPr>
+        <w:t xml:space="preserve"> lemmatized text</w:t>
+      </w:r>
+      <w:r>
+        <w:rPr>
+          <w:lang w:eastAsia="en-AU"/>
+        </w:rPr>
+        <w:t xml:space="preserve">; additionally, using lemmatized text allows for the creation of meaningful word clouds (since stemming does not generally produce </w:t>
+      </w:r>
+      <w:r>
+        <w:rPr>
+          <w:lang w:eastAsia="en-AU"/>
+        </w:rPr>
+        <w:t>dictionary words).</w:t>
+      </w:r>
+    </w:p>
+    <w:p>
+      <w:pPr>
+        <w:pStyle w:val="Heading2"/>
+        <w:rPr>
+          <w:lang w:eastAsia="en-AU"/>
+        </w:rPr>
+      </w:pPr>
+      <w:r>
+        <w:rPr>
+          <w:lang w:eastAsia="en-AU"/>
+        </w:rPr>
+        <w:t>Training Document Embeddings</w:t>
+      </w:r>
+    </w:p>
+    <w:p>
+      <w:pPr>
+        <w:rPr>
+          <w:lang w:eastAsia="en-AU"/>
+        </w:rPr>
+      </w:pPr>
+      <w:r>
+        <w:rPr>
+          <w:lang w:eastAsia="en-AU"/>
+        </w:rPr>
+        <w:t>The Doc2Vec algorithm must be trained on a text dataset in order to produce document embeddings.</w:t>
+      </w:r>
+      <w:r>
+        <w:rPr>
+          <w:lang w:eastAsia="en-AU"/>
+        </w:rPr>
+        <w:t xml:space="preserve">  The steps are as follows:</w:t>
+      </w:r>
+    </w:p>
+    <w:p>
+      <w:pPr>
+        <w:pStyle w:val="ListParagraph"/>
+        <w:numPr>
+          <w:ilvl w:val="0"/>
+          <w:numId w:val="11"/>
+        </w:numPr>
+        <w:rPr>
+          <w:lang w:eastAsia="en-AU"/>
+        </w:rPr>
+      </w:pPr>
+      <w:r>
+        <w:rPr>
+          <w:lang w:eastAsia="en-AU"/>
+        </w:rPr>
+        <w:t>Create tokenized, labeled corpus</w:t>
+      </w:r>
+    </w:p>
+    <w:p>
+      <w:pPr>
+        <w:pStyle w:val="ListParagraph"/>
+        <w:numPr>
+          <w:ilvl w:val="0"/>
+          <w:numId w:val="11"/>
+        </w:numPr>
+        <w:rPr>
+          <w:lang w:eastAsia="en-AU"/>
+        </w:rPr>
+      </w:pPr>
+      <w:r>
+        <w:rPr>
+          <w:lang w:eastAsia="en-AU"/>
+        </w:rPr>
+        <w:t>Train embeddings with dimensions 2-100</w:t>
+      </w:r>
+    </w:p>
+    <w:p>
+      <w:pPr>
+        <w:pStyle w:val="ListParagraph"/>
+        <w:numPr>
+          <w:ilvl w:val="0"/>
+          <w:numId w:val="11"/>
+        </w:numPr>
+        <w:rPr>
+          <w:lang w:eastAsia="en-AU"/>
+        </w:rPr>
+      </w:pPr>
+      <w:r>
+        <w:rPr>
+          <w:lang w:eastAsia="en-AU"/>
+        </w:rPr>
+        <w:t>Find dimensionality that maximizes homogeneity</w:t>
+      </w:r>
+      <w:r>
+        <w:rPr>
+          <w:lang w:eastAsia="en-AU"/>
+        </w:rPr>
+        <w:t xml:space="preserve"> with a K-Means model</w:t>
+      </w:r>
+    </w:p>
+    <w:p>
+      <w:pPr>
+        <w:rPr>
+          <w:lang w:eastAsia="en-AU"/>
+        </w:rPr>
+      </w:pPr>
+      <w:r>
+        <w:rPr>
+          <w:lang w:eastAsia="en-AU"/>
+        </w:rPr>
         <w:lastRenderedPageBreak/>
-        <w:t>Approach</w:t>
+        <w:t xml:space="preserve">The overall process of training document embeddings was performed very clumsily; more advanced knowledge of the Doc2Vec algorithm would be necessary </w:t>
+      </w:r>
+      <w:r>
+        <w:rPr>
+          <w:lang w:eastAsia="en-AU"/>
+        </w:rPr>
+        <w:t xml:space="preserve">for </w:t>
+      </w:r>
+      <w:r>
+        <w:rPr>
+          <w:lang w:eastAsia="en-AU"/>
+        </w:rPr>
+        <w:t>more informed training.  As a metric for evaluating each dimensionality, a K-Means model was trained on the resulting embeddings</w:t>
+      </w:r>
+      <w:r>
+        <w:rPr>
+          <w:lang w:eastAsia="en-AU"/>
+        </w:rPr>
+        <w:t>; the silhouette, homogeneity, completeness scores and v-measure were reported.</w:t>
+      </w:r>
+    </w:p>
+    <w:p>
+      <w:pPr>
+        <w:rPr>
+          <w:lang w:eastAsia="en-AU"/>
+        </w:rPr>
+      </w:pPr>
+      <w:r>
+        <w:rPr>
+          <w:lang w:eastAsia="en-AU"/>
+        </w:rPr>
+        <w:t xml:space="preserve">Embeddings were trained with dimensionality ranging from </w:t>
+      </w:r>
+      <w:r>
+        <w:rPr>
+          <w:lang w:eastAsia="en-AU"/>
+        </w:rPr>
+        <w:t>two</w:t>
+      </w:r>
+      <w:r>
+        <w:rPr>
+          <w:lang w:eastAsia="en-AU"/>
+        </w:rPr>
+        <w:t xml:space="preserve"> to </w:t>
+      </w:r>
+      <w:r>
+        <w:rPr>
+          <w:lang w:eastAsia="en-AU"/>
+        </w:rPr>
+        <w:t>one hundred</w:t>
+      </w:r>
+      <w:r>
+        <w:rPr>
+          <w:lang w:eastAsia="en-AU"/>
+        </w:rPr>
+        <w:t>, in steps of five for a total</w:t>
+      </w:r>
+      <w:r>
+        <w:rPr>
+          <w:lang w:eastAsia="en-AU"/>
+        </w:rPr>
+        <w:t xml:space="preserve"> of </w:t>
+      </w:r>
+      <w:r>
+        <w:rPr>
+          <w:lang w:eastAsia="en-AU"/>
+        </w:rPr>
+        <w:t>twenty models.</w:t>
+      </w:r>
+      <w:r>
+        <w:rPr>
+          <w:lang w:eastAsia="en-AU"/>
+        </w:rPr>
+        <w:t xml:space="preserve"> As dimensionality increased, silhouette score decreased dramatically</w:t>
+      </w:r>
+      <w:r>
+        <w:rPr>
+          <w:lang w:eastAsia="en-AU"/>
+        </w:rPr>
+        <w:t>.  The range two to ten produced the best tradeoff of silhouette score to homogeneity.  Amongst that range, a dimensionality of four produced the greatest homogeneity score.</w:t>
+      </w:r>
+      <w:r>
+        <w:rPr>
+          <w:lang w:eastAsia="en-AU"/>
+        </w:rPr>
+        <w:t xml:space="preserve">  Without parameter tuning, the K-Means model trained on these document embeddings had homogeneity 0.77 and silhouette score 0.40.</w:t>
       </w:r>
     </w:p>
     <w:p>
@@ -336,41 +2154,1310 @@
         <w:rPr>
           <w:lang w:eastAsia="en-AU"/>
         </w:rPr>
-        <w:t>Datasets</w:t>
-      </w:r>
-      <w:r>
-        <w:rPr>
-          <w:lang w:eastAsia="en-AU"/>
-        </w:rPr>
-        <w:t>: Cleaning, Calculating, Merging</w:t>
+        <w:t>Exploratory Data Analysis</w:t>
+      </w:r>
+    </w:p>
+    <w:p>
+      <w:pPr>
+        <w:rPr>
+          <w:lang w:eastAsia="en-AU"/>
+        </w:rPr>
+      </w:pPr>
+      <w:r>
+        <w:rPr>
+          <w:lang w:eastAsia="en-AU"/>
+        </w:rPr>
+        <w:t>Exploratory data analysis can be divided into three steps:</w:t>
+      </w:r>
+    </w:p>
+    <w:p>
+      <w:pPr>
+        <w:pStyle w:val="ListParagraph"/>
+        <w:numPr>
+          <w:ilvl w:val="0"/>
+          <w:numId w:val="10"/>
+        </w:numPr>
+        <w:rPr>
+          <w:lang w:eastAsia="en-AU"/>
+        </w:rPr>
+      </w:pPr>
+      <w:r>
+        <w:rPr>
+          <w:lang w:eastAsia="en-AU"/>
+        </w:rPr>
+        <w:t>Visualizing TF-IDF Vectorization</w:t>
+      </w:r>
+    </w:p>
+    <w:p>
+      <w:pPr>
+        <w:pStyle w:val="ListParagraph"/>
+        <w:numPr>
+          <w:ilvl w:val="0"/>
+          <w:numId w:val="10"/>
+        </w:numPr>
+        <w:rPr>
+          <w:lang w:eastAsia="en-AU"/>
+        </w:rPr>
+      </w:pPr>
+      <w:r>
+        <w:rPr>
+          <w:lang w:eastAsia="en-AU"/>
+        </w:rPr>
+        <w:t>Visualizing Document Embeddings</w:t>
+      </w:r>
+    </w:p>
+    <w:p>
+      <w:pPr>
+        <w:pStyle w:val="ListParagraph"/>
+        <w:numPr>
+          <w:ilvl w:val="0"/>
+          <w:numId w:val="10"/>
+        </w:numPr>
+        <w:rPr>
+          <w:lang w:eastAsia="en-AU"/>
+        </w:rPr>
+      </w:pPr>
+      <w:r>
+        <w:rPr>
+          <w:lang w:eastAsia="en-AU"/>
+        </w:rPr>
+        <w:t>Visualizing word clouds</w:t>
+      </w:r>
+    </w:p>
+    <w:p>
+      <w:pPr>
+        <w:rPr>
+          <w:lang w:eastAsia="en-AU"/>
+        </w:rPr>
+      </w:pPr>
+      <w:r>
+        <w:rPr>
+          <w:lang w:eastAsia="en-AU"/>
+        </w:rPr>
+        <w:t>TF-IDF vectorization is an extension of the standard bag-of-words approach to document vectorization: rather than using static counts</w:t>
+      </w:r>
+      <w:r>
+        <w:rPr>
+          <w:lang w:eastAsia="en-AU"/>
+        </w:rPr>
+        <w:t xml:space="preserve"> of words for each document, </w:t>
+      </w:r>
+      <w:r>
+        <w:rPr>
+          <w:lang w:eastAsia="en-AU"/>
+        </w:rPr>
+        <w:t>each term’s</w:t>
+      </w:r>
+      <w:r>
+        <w:rPr>
+          <w:lang w:eastAsia="en-AU"/>
+        </w:rPr>
+        <w:t xml:space="preserve"> </w:t>
+      </w:r>
+      <w:r>
+        <w:rPr>
+          <w:lang w:eastAsia="en-AU"/>
+        </w:rPr>
+        <w:t xml:space="preserve">term-document inverse-document frequency </w:t>
+      </w:r>
+      <w:r>
+        <w:rPr>
+          <w:lang w:eastAsia="en-AU"/>
+        </w:rPr>
+        <w:t>measure is used.  Broadly speaking, the tf-idf is a measure of a word’s importance to a specific document.  For example, the word “think” has high counts across</w:t>
+      </w:r>
+      <w:r>
+        <w:rPr>
+          <w:lang w:eastAsia="en-AU"/>
+        </w:rPr>
+        <w:t xml:space="preserve"> many different subreddits (since it is often used to denote</w:t>
+      </w:r>
+      <w:r>
+        <w:rPr>
+          <w:lang w:eastAsia="en-AU"/>
+        </w:rPr>
+        <w:t xml:space="preserve"> opinion)</w:t>
+      </w:r>
+      <w:r>
+        <w:rPr>
+          <w:lang w:eastAsia="en-AU"/>
+        </w:rPr>
+        <w:t>; thus, its tf-idf score is low (since it holds no importance for any particular subreddit).</w:t>
+      </w:r>
+      <w:r>
+        <w:rPr>
+          <w:lang w:eastAsia="en-AU"/>
+        </w:rPr>
+        <w:t xml:space="preserve"> The word “football,” however, is found in a relatively narrow span of documents (</w:t>
+      </w:r>
+      <w:r>
+        <w:rPr>
+          <w:lang w:eastAsia="en-AU"/>
+        </w:rPr>
+        <w:t>namely, a</w:t>
+      </w:r>
+      <w:r>
+        <w:rPr>
+          <w:lang w:eastAsia="en-AU"/>
+        </w:rPr>
+        <w:t xml:space="preserve"> few of the sports subreddits).</w:t>
+      </w:r>
+      <w:r>
+        <w:rPr>
+          <w:lang w:eastAsia="en-AU"/>
+        </w:rPr>
+        <w:t xml:space="preserve">  As such, it’s importan</w:t>
+      </w:r>
+      <w:r>
+        <w:rPr>
+          <w:lang w:eastAsia="en-AU"/>
+        </w:rPr>
+        <w:t>c</w:t>
+      </w:r>
+      <w:r>
+        <w:rPr>
+          <w:lang w:eastAsia="en-AU"/>
+        </w:rPr>
+        <w:t>e for those subreddits very high, and thus would receive a high tf-idf score.</w:t>
+      </w:r>
+    </w:p>
+    <w:p>
+      <w:pPr>
+        <w:rPr>
+          <w:lang w:eastAsia="en-AU"/>
+        </w:rPr>
+      </w:pPr>
+      <w:r>
+        <w:rPr>
+          <w:lang w:eastAsia="en-AU"/>
+        </w:rPr>
+        <w:t>For this step, both the TF-IDF and Count vectorizations</w:t>
+      </w:r>
+      <w:r>
+        <w:rPr>
+          <w:lang w:eastAsia="en-AU"/>
+        </w:rPr>
+        <w:t xml:space="preserve"> wer</w:t>
+      </w:r>
+      <w:r>
+        <w:rPr>
+          <w:lang w:eastAsia="en-AU"/>
+        </w:rPr>
+        <w:t>e visualized.  Figures 2 and 3 show the results of tf-idf and count vectorization, respectively:</w:t>
+      </w:r>
+    </w:p>
+    <w:p>
+      <w:pPr>
+        <w:rPr>
+          <w:lang w:eastAsia="en-AU"/>
+        </w:rPr>
+      </w:pPr>
+      <w:r>
+        <w:rPr>
+          <w:noProof/>
+          <w:lang w:eastAsia="en-AU"/>
+        </w:rPr>
+        <w:drawing>
+          <wp:inline distT="0" distB="0" distL="0" distR="0">
+            <wp:extent cx="2971165" cy="2548467"/>
+            <wp:effectExtent l="0" t="0" r="635" b="4445"/>
+            <wp:docPr id="1" name="Picture 1" descr="A screenshot of a cell phone&#10;&#10;Description automatically generated"/>
+            <wp:cNvGraphicFramePr>
+              <a:graphicFrameLocks xmlns:a="http://schemas.openxmlformats.org/drawingml/2006/main" noChangeAspect="1"/>
+            </wp:cNvGraphicFramePr>
+            <a:graphic xmlns:a="http://schemas.openxmlformats.org/drawingml/2006/main">
+              <a:graphicData uri="http://schemas.openxmlformats.org/drawingml/2006/picture">
+                <pic:pic xmlns:pic="http://schemas.openxmlformats.org/drawingml/2006/picture">
+                  <pic:nvPicPr>
+                    <pic:cNvPr id="1" name="1_gram.png"/>
+                    <pic:cNvPicPr/>
+                  </pic:nvPicPr>
+                  <pic:blipFill>
+                    <a:blip r:embed="rId9" cstate="print">
+                      <a:extLst>
+                        <a:ext uri="{28A0092B-C50C-407E-A947-70E740481C1C}">
+                          <a14:useLocalDpi xmlns:a14="http://schemas.microsoft.com/office/drawing/2010/main" val="0"/>
+                        </a:ext>
+                      </a:extLst>
+                    </a:blip>
+                    <a:stretch>
+                      <a:fillRect/>
+                    </a:stretch>
+                  </pic:blipFill>
+                  <pic:spPr>
+                    <a:xfrm>
+                      <a:off x="0" y="0"/>
+                      <a:ext cx="2972495" cy="2549608"/>
+                    </a:xfrm>
+                    <a:prstGeom prst="rect">
+                      <a:avLst/>
+                    </a:prstGeom>
+                  </pic:spPr>
+                </pic:pic>
+              </a:graphicData>
+            </a:graphic>
+          </wp:inline>
+        </w:drawing>
+      </w:r>
+    </w:p>
+    <w:p>
+      <w:pPr>
+        <w:rPr>
+          <w:b/>
+          <w:lang w:eastAsia="en-AU"/>
+        </w:rPr>
+      </w:pPr>
+      <w:r>
+        <w:rPr>
+          <w:b/>
+          <w:lang w:eastAsia="en-AU"/>
+        </w:rPr>
+        <w:t>Figure 2: TF-IDF Vectorization</w:t>
+      </w:r>
+    </w:p>
+    <w:p>
+      <w:pPr>
+        <w:rPr>
+          <w:b/>
+          <w:lang w:eastAsia="en-AU"/>
+        </w:rPr>
+      </w:pPr>
+      <w:r>
+        <w:rPr>
+          <w:b/>
+          <w:noProof/>
+          <w:lang w:eastAsia="en-AU"/>
+        </w:rPr>
+        <w:drawing>
+          <wp:inline distT="0" distB="0" distL="0" distR="0">
+            <wp:extent cx="2971459" cy="2379133"/>
+            <wp:effectExtent l="0" t="0" r="635" b="2540"/>
+            <wp:docPr id="3" name="Picture 3" descr="A screenshot of a cell phone&#10;&#10;Description automatically generated"/>
+            <wp:cNvGraphicFramePr>
+              <a:graphicFrameLocks xmlns:a="http://schemas.openxmlformats.org/drawingml/2006/main" noChangeAspect="1"/>
+            </wp:cNvGraphicFramePr>
+            <a:graphic xmlns:a="http://schemas.openxmlformats.org/drawingml/2006/main">
+              <a:graphicData uri="http://schemas.openxmlformats.org/drawingml/2006/picture">
+                <pic:pic xmlns:pic="http://schemas.openxmlformats.org/drawingml/2006/picture">
+                  <pic:nvPicPr>
+                    <pic:cNvPr id="3" name="1_gram.png"/>
+                    <pic:cNvPicPr/>
+                  </pic:nvPicPr>
+                  <pic:blipFill>
+                    <a:blip r:embed="rId10" cstate="print">
+                      <a:extLst>
+                        <a:ext uri="{28A0092B-C50C-407E-A947-70E740481C1C}">
+                          <a14:useLocalDpi xmlns:a14="http://schemas.microsoft.com/office/drawing/2010/main" val="0"/>
+                        </a:ext>
+                      </a:extLst>
+                    </a:blip>
+                    <a:stretch>
+                      <a:fillRect/>
+                    </a:stretch>
+                  </pic:blipFill>
+                  <pic:spPr>
+                    <a:xfrm>
+                      <a:off x="0" y="0"/>
+                      <a:ext cx="2985466" cy="2390348"/>
+                    </a:xfrm>
+                    <a:prstGeom prst="rect">
+                      <a:avLst/>
+                    </a:prstGeom>
+                  </pic:spPr>
+                </pic:pic>
+              </a:graphicData>
+            </a:graphic>
+          </wp:inline>
+        </w:drawing>
+      </w:r>
+    </w:p>
+    <w:p>
+      <w:pPr>
+        <w:rPr>
+          <w:b/>
+          <w:lang w:eastAsia="en-AU"/>
+        </w:rPr>
+      </w:pPr>
+      <w:r>
+        <w:rPr>
+          <w:b/>
+          <w:lang w:eastAsia="en-AU"/>
+        </w:rPr>
+        <w:t>Figure 3: Count Vectorization</w:t>
+      </w:r>
+    </w:p>
+    <w:p>
+      <w:pPr>
+        <w:rPr>
+          <w:lang w:eastAsia="en-AU"/>
+        </w:rPr>
+      </w:pPr>
+      <w:r>
+        <w:rPr>
+          <w:lang w:eastAsia="en-AU"/>
+        </w:rPr>
+        <w:t>Count vectorization tends to create large groupings</w:t>
+      </w:r>
+      <w:r>
+        <w:rPr>
+          <w:lang w:eastAsia="en-AU"/>
+        </w:rPr>
+        <w:t>, highlighting its inability to distinguish between which textual information is important for a subreddit’s clustering.</w:t>
+      </w:r>
+    </w:p>
+    <w:p>
+      <w:pPr>
+        <w:rPr>
+          <w:lang w:eastAsia="en-AU"/>
+        </w:rPr>
+      </w:pPr>
+      <w:r>
+        <w:rPr>
+          <w:lang w:eastAsia="en-AU"/>
+        </w:rPr>
+        <w:t xml:space="preserve">The n-grams used in vectorization were also altered.  For both </w:t>
+      </w:r>
+      <w:r>
+        <w:rPr>
+          <w:lang w:eastAsia="en-AU"/>
+        </w:rPr>
+        <w:t>TF-IDF</w:t>
+      </w:r>
+      <w:r>
+        <w:rPr>
+          <w:lang w:eastAsia="en-AU"/>
+        </w:rPr>
+        <w:t xml:space="preserve"> </w:t>
+      </w:r>
+      <w:r>
+        <w:rPr>
+          <w:lang w:eastAsia="en-AU"/>
+        </w:rPr>
+        <w:t>and count vectorization,</w:t>
+      </w:r>
+      <w:r>
+        <w:rPr>
+          <w:lang w:eastAsia="en-AU"/>
+        </w:rPr>
+        <w:t xml:space="preserve"> 1-, 2-, and 3-gram vectorizations were explored.  Overall, altering the dimensionality of the n-grams did not change the overall shape of the distribution.  Figures 4 and 5 show the 2- and 3-gram</w:t>
+      </w:r>
+      <w:r>
+        <w:rPr>
+          <w:lang w:eastAsia="en-AU"/>
+        </w:rPr>
+        <w:t xml:space="preserve"> tf-idf vectorization</w:t>
+      </w:r>
+      <w:r>
+        <w:rPr>
+          <w:lang w:eastAsia="en-AU"/>
+        </w:rPr>
+        <w:t>s of the dataset (compare with figure 2):</w:t>
+      </w:r>
+    </w:p>
+    <w:p>
+      <w:pPr>
+        <w:rPr>
+          <w:lang w:eastAsia="en-AU"/>
+        </w:rPr>
+      </w:pPr>
+      <w:r>
+        <w:rPr>
+          <w:noProof/>
+          <w:lang w:eastAsia="en-AU"/>
+        </w:rPr>
+        <w:drawing>
+          <wp:inline distT="0" distB="0" distL="0" distR="0">
+            <wp:extent cx="2971800" cy="2091267"/>
+            <wp:effectExtent l="0" t="0" r="0" b="4445"/>
+            <wp:docPr id="4" name="Picture 4" descr="A screenshot of a cell phone&#10;&#10;Description automatically generated"/>
+            <wp:cNvGraphicFramePr>
+              <a:graphicFrameLocks xmlns:a="http://schemas.openxmlformats.org/drawingml/2006/main" noChangeAspect="1"/>
+            </wp:cNvGraphicFramePr>
+            <a:graphic xmlns:a="http://schemas.openxmlformats.org/drawingml/2006/main">
+              <a:graphicData uri="http://schemas.openxmlformats.org/drawingml/2006/picture">
+                <pic:pic xmlns:pic="http://schemas.openxmlformats.org/drawingml/2006/picture">
+                  <pic:nvPicPr>
+                    <pic:cNvPr id="4" name="2_gram.png"/>
+                    <pic:cNvPicPr/>
+                  </pic:nvPicPr>
+                  <pic:blipFill>
+                    <a:blip r:embed="rId11" cstate="print">
+                      <a:extLst>
+                        <a:ext uri="{28A0092B-C50C-407E-A947-70E740481C1C}">
+                          <a14:useLocalDpi xmlns:a14="http://schemas.microsoft.com/office/drawing/2010/main" val="0"/>
+                        </a:ext>
+                      </a:extLst>
+                    </a:blip>
+                    <a:stretch>
+                      <a:fillRect/>
+                    </a:stretch>
+                  </pic:blipFill>
+                  <pic:spPr>
+                    <a:xfrm>
+                      <a:off x="0" y="0"/>
+                      <a:ext cx="2983867" cy="2099759"/>
+                    </a:xfrm>
+                    <a:prstGeom prst="rect">
+                      <a:avLst/>
+                    </a:prstGeom>
+                  </pic:spPr>
+                </pic:pic>
+              </a:graphicData>
+            </a:graphic>
+          </wp:inline>
+        </w:drawing>
+      </w:r>
+    </w:p>
+    <w:p>
+      <w:pPr>
+        <w:rPr>
+          <w:b/>
+          <w:lang w:eastAsia="en-AU"/>
+        </w:rPr>
+      </w:pPr>
+      <w:r>
+        <w:rPr>
+          <w:b/>
+          <w:lang w:eastAsia="en-AU"/>
+        </w:rPr>
+        <w:t xml:space="preserve">Figure 4: 2-gram </w:t>
+      </w:r>
+      <w:r>
+        <w:rPr>
+          <w:b/>
+          <w:lang w:eastAsia="en-AU"/>
+        </w:rPr>
+        <w:t>V</w:t>
+      </w:r>
+      <w:r>
+        <w:rPr>
+          <w:b/>
+          <w:lang w:eastAsia="en-AU"/>
+        </w:rPr>
+        <w:t>ectorization</w:t>
+      </w:r>
+    </w:p>
+    <w:p>
+      <w:pPr>
+        <w:rPr>
+          <w:b/>
+          <w:lang w:eastAsia="en-AU"/>
+        </w:rPr>
+      </w:pPr>
+      <w:r>
+        <w:rPr>
+          <w:b/>
+          <w:noProof/>
+          <w:lang w:eastAsia="en-AU"/>
+        </w:rPr>
+        <w:drawing>
+          <wp:inline distT="0" distB="0" distL="0" distR="0">
+            <wp:extent cx="2971800" cy="2209800"/>
+            <wp:effectExtent l="0" t="0" r="0" b="0"/>
+            <wp:docPr id="5" name="Picture 5" descr="A screenshot of a computer&#10;&#10;Description automatically generated"/>
+            <wp:cNvGraphicFramePr>
+              <a:graphicFrameLocks xmlns:a="http://schemas.openxmlformats.org/drawingml/2006/main" noChangeAspect="1"/>
+            </wp:cNvGraphicFramePr>
+            <a:graphic xmlns:a="http://schemas.openxmlformats.org/drawingml/2006/main">
+              <a:graphicData uri="http://schemas.openxmlformats.org/drawingml/2006/picture">
+                <pic:pic xmlns:pic="http://schemas.openxmlformats.org/drawingml/2006/picture">
+                  <pic:nvPicPr>
+                    <pic:cNvPr id="5" name="3_gram.png"/>
+                    <pic:cNvPicPr/>
+                  </pic:nvPicPr>
+                  <pic:blipFill>
+                    <a:blip r:embed="rId12" cstate="print">
+                      <a:extLst>
+                        <a:ext uri="{28A0092B-C50C-407E-A947-70E740481C1C}">
+                          <a14:useLocalDpi xmlns:a14="http://schemas.microsoft.com/office/drawing/2010/main" val="0"/>
+                        </a:ext>
+                      </a:extLst>
+                    </a:blip>
+                    <a:stretch>
+                      <a:fillRect/>
+                    </a:stretch>
+                  </pic:blipFill>
+                  <pic:spPr>
+                    <a:xfrm>
+                      <a:off x="0" y="0"/>
+                      <a:ext cx="2979950" cy="2215860"/>
+                    </a:xfrm>
+                    <a:prstGeom prst="rect">
+                      <a:avLst/>
+                    </a:prstGeom>
+                  </pic:spPr>
+                </pic:pic>
+              </a:graphicData>
+            </a:graphic>
+          </wp:inline>
+        </w:drawing>
+      </w:r>
+    </w:p>
+    <w:p>
+      <w:pPr>
+        <w:rPr>
+          <w:b/>
+          <w:lang w:eastAsia="en-AU"/>
+        </w:rPr>
+      </w:pPr>
+      <w:r>
+        <w:rPr>
+          <w:b/>
+          <w:lang w:eastAsia="en-AU"/>
+        </w:rPr>
+        <w:lastRenderedPageBreak/>
+        <w:t xml:space="preserve">Figure 5: 3-gram </w:t>
+      </w:r>
+      <w:r>
+        <w:rPr>
+          <w:b/>
+          <w:lang w:eastAsia="en-AU"/>
+        </w:rPr>
+        <w:t>V</w:t>
+      </w:r>
+      <w:r>
+        <w:rPr>
+          <w:b/>
+          <w:lang w:eastAsia="en-AU"/>
+        </w:rPr>
+        <w:t>ectorization</w:t>
+      </w:r>
+    </w:p>
+    <w:p>
+      <w:pPr>
+        <w:rPr>
+          <w:lang w:eastAsia="en-AU"/>
+        </w:rPr>
+      </w:pPr>
+      <w:r>
+        <w:rPr>
+          <w:lang w:eastAsia="en-AU"/>
+        </w:rPr>
+        <w:t>I</w:t>
+      </w:r>
+      <w:r>
+        <w:rPr>
+          <w:lang w:eastAsia="en-AU"/>
+        </w:rPr>
+        <w:t>t was determined that</w:t>
+      </w:r>
+      <w:r>
+        <w:rPr>
+          <w:lang w:eastAsia="en-AU"/>
+        </w:rPr>
+        <w:t xml:space="preserve"> there were not significant enough differences</w:t>
+      </w:r>
+      <w:r>
+        <w:rPr>
+          <w:lang w:eastAsia="en-AU"/>
+        </w:rPr>
+        <w:t xml:space="preserve"> between n-gram vectorizations to explore further</w:t>
+      </w:r>
+      <w:r>
+        <w:rPr>
+          <w:lang w:eastAsia="en-AU"/>
+        </w:rPr>
+        <w:t>: a</w:t>
+      </w:r>
+      <w:r>
+        <w:rPr>
+          <w:lang w:eastAsia="en-AU"/>
+        </w:rPr>
+        <w:t xml:space="preserve">ll clustering was done on 1-gram </w:t>
+      </w:r>
+      <w:r>
+        <w:rPr>
+          <w:lang w:eastAsia="en-AU"/>
+        </w:rPr>
+        <w:t>TF-IDF</w:t>
+      </w:r>
+      <w:r>
+        <w:rPr>
+          <w:lang w:eastAsia="en-AU"/>
+        </w:rPr>
+        <w:t xml:space="preserve"> vectorizations.</w:t>
+      </w:r>
+    </w:p>
+    <w:p>
+      <w:pPr>
+        <w:rPr>
+          <w:lang w:eastAsia="en-AU"/>
+        </w:rPr>
+      </w:pPr>
+      <w:r>
+        <w:rPr>
+          <w:lang w:eastAsia="en-AU"/>
+        </w:rPr>
+        <w:t>Visualization also</w:t>
+      </w:r>
+      <w:r>
+        <w:rPr>
+          <w:lang w:eastAsia="en-AU"/>
+        </w:rPr>
+        <w:t xml:space="preserve"> considered</w:t>
+      </w:r>
+      <w:r>
+        <w:rPr>
+          <w:lang w:eastAsia="en-AU"/>
+        </w:rPr>
+        <w:t xml:space="preserve"> different stemming types</w:t>
+      </w:r>
+      <w:r>
+        <w:rPr>
+          <w:lang w:eastAsia="en-AU"/>
+        </w:rPr>
+        <w:t xml:space="preserve">.  </w:t>
+      </w:r>
+      <w:r>
+        <w:rPr>
+          <w:lang w:eastAsia="en-AU"/>
+        </w:rPr>
+        <w:t>Figures 6 and 7 show the 1-gram TF-IDF vectorizations</w:t>
+      </w:r>
+      <w:r>
+        <w:rPr>
+          <w:lang w:eastAsia="en-AU"/>
+        </w:rPr>
+        <w:t xml:space="preserve"> with Lancaster and Porter stemming, respectively (compare with figure 2, which utilize</w:t>
+      </w:r>
+      <w:r>
+        <w:rPr>
+          <w:lang w:eastAsia="en-AU"/>
+        </w:rPr>
+        <w:t>s</w:t>
+      </w:r>
+      <w:r>
+        <w:rPr>
+          <w:lang w:eastAsia="en-AU"/>
+        </w:rPr>
+        <w:t xml:space="preserve"> lemmatized data):</w:t>
+      </w:r>
+    </w:p>
+    <w:p>
+      <w:pPr>
+        <w:rPr>
+          <w:lang w:eastAsia="en-AU"/>
+        </w:rPr>
+      </w:pPr>
+      <w:r>
+        <w:rPr>
+          <w:noProof/>
+          <w:lang w:eastAsia="en-AU"/>
+        </w:rPr>
+        <w:drawing>
+          <wp:inline distT="0" distB="0" distL="0" distR="0">
+            <wp:extent cx="2971800" cy="1879600"/>
+            <wp:effectExtent l="0" t="0" r="0" b="6350"/>
+            <wp:docPr id="6" name="Picture 6" descr="A screenshot of a computer&#10;&#10;Description automatically generated"/>
+            <wp:cNvGraphicFramePr>
+              <a:graphicFrameLocks xmlns:a="http://schemas.openxmlformats.org/drawingml/2006/main" noChangeAspect="1"/>
+            </wp:cNvGraphicFramePr>
+            <a:graphic xmlns:a="http://schemas.openxmlformats.org/drawingml/2006/main">
+              <a:graphicData uri="http://schemas.openxmlformats.org/drawingml/2006/picture">
+                <pic:pic xmlns:pic="http://schemas.openxmlformats.org/drawingml/2006/picture">
+                  <pic:nvPicPr>
+                    <pic:cNvPr id="6" name="1_gram.png"/>
+                    <pic:cNvPicPr/>
+                  </pic:nvPicPr>
+                  <pic:blipFill>
+                    <a:blip r:embed="rId13" cstate="print">
+                      <a:extLst>
+                        <a:ext uri="{28A0092B-C50C-407E-A947-70E740481C1C}">
+                          <a14:useLocalDpi xmlns:a14="http://schemas.microsoft.com/office/drawing/2010/main" val="0"/>
+                        </a:ext>
+                      </a:extLst>
+                    </a:blip>
+                    <a:stretch>
+                      <a:fillRect/>
+                    </a:stretch>
+                  </pic:blipFill>
+                  <pic:spPr>
+                    <a:xfrm>
+                      <a:off x="0" y="0"/>
+                      <a:ext cx="2977770" cy="1883376"/>
+                    </a:xfrm>
+                    <a:prstGeom prst="rect">
+                      <a:avLst/>
+                    </a:prstGeom>
+                  </pic:spPr>
+                </pic:pic>
+              </a:graphicData>
+            </a:graphic>
+          </wp:inline>
+        </w:drawing>
+      </w:r>
+    </w:p>
+    <w:p>
+      <w:pPr>
+        <w:rPr>
+          <w:b/>
+          <w:lang w:eastAsia="en-AU"/>
+        </w:rPr>
+      </w:pPr>
+      <w:r>
+        <w:rPr>
+          <w:b/>
+          <w:lang w:eastAsia="en-AU"/>
+        </w:rPr>
+        <w:t>Figure 6: Lancaster Stemmed Data</w:t>
+      </w:r>
+    </w:p>
+    <w:p>
+      <w:pPr>
+        <w:rPr>
+          <w:lang w:eastAsia="en-AU"/>
+        </w:rPr>
+      </w:pPr>
+      <w:r>
+        <w:rPr>
+          <w:noProof/>
+          <w:lang w:eastAsia="en-AU"/>
+        </w:rPr>
+        <w:drawing>
+          <wp:inline distT="0" distB="0" distL="0" distR="0">
+            <wp:extent cx="2971800" cy="2260600"/>
+            <wp:effectExtent l="0" t="0" r="0" b="6350"/>
+            <wp:docPr id="7" name="Picture 7" descr="A screenshot of a cell phone&#10;&#10;Description automatically generated"/>
+            <wp:cNvGraphicFramePr>
+              <a:graphicFrameLocks xmlns:a="http://schemas.openxmlformats.org/drawingml/2006/main" noChangeAspect="1"/>
+            </wp:cNvGraphicFramePr>
+            <a:graphic xmlns:a="http://schemas.openxmlformats.org/drawingml/2006/main">
+              <a:graphicData uri="http://schemas.openxmlformats.org/drawingml/2006/picture">
+                <pic:pic xmlns:pic="http://schemas.openxmlformats.org/drawingml/2006/picture">
+                  <pic:nvPicPr>
+                    <pic:cNvPr id="7" name="1_gram.png"/>
+                    <pic:cNvPicPr/>
+                  </pic:nvPicPr>
+                  <pic:blipFill>
+                    <a:blip r:embed="rId14" cstate="print">
+                      <a:extLst>
+                        <a:ext uri="{28A0092B-C50C-407E-A947-70E740481C1C}">
+                          <a14:useLocalDpi xmlns:a14="http://schemas.microsoft.com/office/drawing/2010/main" val="0"/>
+                        </a:ext>
+                      </a:extLst>
+                    </a:blip>
+                    <a:stretch>
+                      <a:fillRect/>
+                    </a:stretch>
+                  </pic:blipFill>
+                  <pic:spPr>
+                    <a:xfrm>
+                      <a:off x="0" y="0"/>
+                      <a:ext cx="2983203" cy="2269274"/>
+                    </a:xfrm>
+                    <a:prstGeom prst="rect">
+                      <a:avLst/>
+                    </a:prstGeom>
+                  </pic:spPr>
+                </pic:pic>
+              </a:graphicData>
+            </a:graphic>
+          </wp:inline>
+        </w:drawing>
+      </w:r>
+    </w:p>
+    <w:p>
+      <w:pPr>
+        <w:rPr>
+          <w:b/>
+          <w:lang w:eastAsia="en-AU"/>
+        </w:rPr>
+      </w:pPr>
+      <w:r>
+        <w:rPr>
+          <w:b/>
+          <w:lang w:eastAsia="en-AU"/>
+        </w:rPr>
+        <w:t>Figure 7: Porter Stemmed Data</w:t>
+      </w:r>
+    </w:p>
+    <w:p>
+      <w:pPr>
+        <w:rPr>
+          <w:lang w:eastAsia="en-AU"/>
+        </w:rPr>
+      </w:pPr>
+      <w:r>
+        <w:rPr>
+          <w:lang w:eastAsia="en-AU"/>
+        </w:rPr>
+        <w:t>Again, there were not significant enough differences to warrant further exploration in the model creation stage.</w:t>
+      </w:r>
+    </w:p>
+    <w:p>
+      <w:pPr>
+        <w:rPr>
+          <w:lang w:eastAsia="en-AU"/>
+        </w:rPr>
+      </w:pPr>
+      <w:r>
+        <w:rPr>
+          <w:lang w:eastAsia="en-AU"/>
+        </w:rPr>
+        <w:t xml:space="preserve">The final visualization </w:t>
+      </w:r>
+      <w:r>
+        <w:rPr>
+          <w:lang w:eastAsia="en-AU"/>
+        </w:rPr>
+        <w:t>is that of document embeddings for both posts and subreddits.  Figures 8 and 9 display document embeddings</w:t>
+      </w:r>
+      <w:r>
+        <w:rPr>
+          <w:lang w:eastAsia="en-AU"/>
+        </w:rPr>
+        <w:t xml:space="preserve"> for subreddits and posts as reduced by singular value decomposition, respectively:</w:t>
+      </w:r>
+    </w:p>
+    <w:p>
+      <w:pPr>
+        <w:rPr>
+          <w:lang w:eastAsia="en-AU"/>
+        </w:rPr>
+      </w:pPr>
+      <w:r>
+        <w:rPr>
+          <w:noProof/>
+          <w:lang w:eastAsia="en-AU"/>
+        </w:rPr>
+        <w:drawing>
+          <wp:inline distT="0" distB="0" distL="0" distR="0">
+            <wp:extent cx="2971800" cy="2099733"/>
+            <wp:effectExtent l="0" t="0" r="0" b="0"/>
+            <wp:docPr id="8" name="Picture 8" descr="A picture containing sky, flying&#10;&#10;Description automatically generated"/>
+            <wp:cNvGraphicFramePr>
+              <a:graphicFrameLocks xmlns:a="http://schemas.openxmlformats.org/drawingml/2006/main" noChangeAspect="1"/>
+            </wp:cNvGraphicFramePr>
+            <a:graphic xmlns:a="http://schemas.openxmlformats.org/drawingml/2006/main">
+              <a:graphicData uri="http://schemas.openxmlformats.org/drawingml/2006/picture">
+                <pic:pic xmlns:pic="http://schemas.openxmlformats.org/drawingml/2006/picture">
+                  <pic:nvPicPr>
+                    <pic:cNvPr id="8" name="sub_embeddings.png"/>
+                    <pic:cNvPicPr/>
+                  </pic:nvPicPr>
+                  <pic:blipFill>
+                    <a:blip r:embed="rId15" cstate="print">
+                      <a:extLst>
+                        <a:ext uri="{28A0092B-C50C-407E-A947-70E740481C1C}">
+                          <a14:useLocalDpi xmlns:a14="http://schemas.microsoft.com/office/drawing/2010/main" val="0"/>
+                        </a:ext>
+                      </a:extLst>
+                    </a:blip>
+                    <a:stretch>
+                      <a:fillRect/>
+                    </a:stretch>
+                  </pic:blipFill>
+                  <pic:spPr>
+                    <a:xfrm>
+                      <a:off x="0" y="0"/>
+                      <a:ext cx="2986044" cy="2109797"/>
+                    </a:xfrm>
+                    <a:prstGeom prst="rect">
+                      <a:avLst/>
+                    </a:prstGeom>
+                  </pic:spPr>
+                </pic:pic>
+              </a:graphicData>
+            </a:graphic>
+          </wp:inline>
+        </w:drawing>
+      </w:r>
+    </w:p>
+    <w:p>
+      <w:pPr>
+        <w:rPr>
+          <w:b/>
+          <w:lang w:eastAsia="en-AU"/>
+        </w:rPr>
+      </w:pPr>
+      <w:r>
+        <w:rPr>
+          <w:b/>
+          <w:lang w:eastAsia="en-AU"/>
+        </w:rPr>
+        <w:t>Figure 8: Subreddit Document Embeddings</w:t>
+      </w:r>
+    </w:p>
+    <w:p>
+      <w:pPr>
+        <w:rPr>
+          <w:lang w:eastAsia="en-AU"/>
+        </w:rPr>
+      </w:pPr>
+      <w:r>
+        <w:rPr>
+          <w:lang w:eastAsia="en-AU"/>
+        </w:rPr>
+        <w:t>This vectorization exhibits some noticeable differ</w:t>
+      </w:r>
+      <w:r>
+        <w:rPr>
+          <w:lang w:eastAsia="en-AU"/>
+        </w:rPr>
+        <w:t>ences</w:t>
+      </w:r>
+      <w:r>
+        <w:rPr>
+          <w:lang w:eastAsia="en-AU"/>
+        </w:rPr>
+        <w:t xml:space="preserve"> from the TF-IDF vectorization: it is more spread </w:t>
+      </w:r>
+      <w:r>
+        <w:rPr>
+          <w:lang w:eastAsia="en-AU"/>
+        </w:rPr>
+        <w:t>out and</w:t>
+      </w:r>
+      <w:r>
+        <w:rPr>
+          <w:lang w:eastAsia="en-AU"/>
+        </w:rPr>
+        <w:t xml:space="preserve"> has considerably fewer overlapping points.</w:t>
+      </w:r>
+    </w:p>
+    <w:p>
+      <w:pPr>
+        <w:rPr>
+          <w:lang w:eastAsia="en-AU"/>
+        </w:rPr>
+      </w:pPr>
+      <w:r>
+        <w:rPr>
+          <w:lang w:eastAsia="en-AU"/>
+        </w:rPr>
+        <w:t xml:space="preserve">With these vectorizations, one can clearly see that there will be some problems in clustering all points accurately.  For one, there are multiple overlapping clusters: in the TF-IDF vectorization, </w:t>
+      </w:r>
+      <w:r>
+        <w:rPr>
+          <w:lang w:eastAsia="en-AU"/>
+        </w:rPr>
+        <w:t>gaming, sports, and politics subreddits sit at the lower left corner, with a few points blending together</w:t>
+      </w:r>
+      <w:r>
+        <w:rPr>
+          <w:lang w:eastAsia="en-AU"/>
+        </w:rPr>
+        <w:t>; for the document embeddings, music and art subreddits</w:t>
+      </w:r>
+      <w:r>
+        <w:rPr>
+          <w:lang w:eastAsia="en-AU"/>
+        </w:rPr>
+        <w:t xml:space="preserve"> are </w:t>
+      </w:r>
+      <w:r>
+        <w:rPr>
+          <w:lang w:eastAsia="en-AU"/>
+        </w:rPr>
+        <w:t>close to one another with points extending in different directions</w:t>
+      </w:r>
+      <w:r>
+        <w:rPr>
+          <w:lang w:eastAsia="en-AU"/>
+        </w:rPr>
+        <w:t xml:space="preserve">.  </w:t>
+      </w:r>
+      <w:r>
+        <w:rPr>
+          <w:lang w:eastAsia="en-AU"/>
+        </w:rPr>
+        <w:t>As such, our models will not score very highly with silhouette score.</w:t>
+      </w:r>
+    </w:p>
+    <w:p>
+      <w:pPr>
+        <w:rPr>
+          <w:lang w:eastAsia="en-AU"/>
+        </w:rPr>
+      </w:pPr>
+      <w:r>
+        <w:rPr>
+          <w:lang w:eastAsia="en-AU"/>
+        </w:rPr>
+        <w:t xml:space="preserve">In addition to visualizing vectorizations, data exploration </w:t>
+      </w:r>
+      <w:r>
+        <w:rPr>
+          <w:lang w:eastAsia="en-AU"/>
+        </w:rPr>
+        <w:t>included</w:t>
+      </w:r>
+      <w:r>
+        <w:rPr>
+          <w:lang w:eastAsia="en-AU"/>
+        </w:rPr>
+        <w:t xml:space="preserve"> creating word clouds.  Word clouds allow one to</w:t>
+      </w:r>
+      <w:r>
+        <w:rPr>
+          <w:lang w:eastAsia="en-AU"/>
+        </w:rPr>
+        <w:t xml:space="preserve"> view the most popular terms used in each subreddit, giving an intuitive understanding of how subreddits in the same category are related</w:t>
+      </w:r>
+      <w:r>
+        <w:rPr>
+          <w:lang w:eastAsia="en-AU"/>
+        </w:rPr>
+        <w:t xml:space="preserve">.  It also provides </w:t>
+      </w:r>
+      <w:r>
+        <w:rPr>
+          <w:lang w:eastAsia="en-AU"/>
+        </w:rPr>
+        <w:t>support</w:t>
+      </w:r>
+      <w:r>
+        <w:rPr>
+          <w:lang w:eastAsia="en-AU"/>
+        </w:rPr>
+        <w:t xml:space="preserve"> for the method chosen by showing the </w:t>
+      </w:r>
+      <w:r>
+        <w:rPr>
+          <w:lang w:eastAsia="en-AU"/>
+        </w:rPr>
+        <w:t>relationships</w:t>
+      </w:r>
+      <w:r>
+        <w:rPr>
+          <w:lang w:eastAsia="en-AU"/>
+        </w:rPr>
+        <w:t xml:space="preserve"> within and between categories.</w:t>
+      </w:r>
+      <w:r>
+        <w:rPr>
+          <w:lang w:eastAsia="en-AU"/>
+        </w:rPr>
+        <w:t xml:space="preserve">  Figure 9 shows a sample </w:t>
+      </w:r>
+      <w:r>
+        <w:rPr>
+          <w:lang w:eastAsia="en-AU"/>
+        </w:rPr>
+        <w:t>word cloud grouping for art subreddits:</w:t>
+      </w:r>
+    </w:p>
+    <w:p>
+      <w:pPr>
+        <w:rPr>
+          <w:lang w:eastAsia="en-AU"/>
+        </w:rPr>
+      </w:pPr>
+      <w:r>
+        <w:rPr>
+          <w:noProof/>
+          <w:lang w:eastAsia="en-AU"/>
+        </w:rPr>
+        <w:drawing>
+          <wp:inline distT="0" distB="0" distL="0" distR="0">
+            <wp:extent cx="2971800" cy="914400"/>
+            <wp:effectExtent l="0" t="0" r="0" b="0"/>
+            <wp:docPr id="10" name="Picture 10" descr="A screenshot of a cell phone&#10;&#10;Description automatically generated"/>
+            <wp:cNvGraphicFramePr>
+              <a:graphicFrameLocks xmlns:a="http://schemas.openxmlformats.org/drawingml/2006/main" noChangeAspect="1"/>
+            </wp:cNvGraphicFramePr>
+            <a:graphic xmlns:a="http://schemas.openxmlformats.org/drawingml/2006/main">
+              <a:graphicData uri="http://schemas.openxmlformats.org/drawingml/2006/picture">
+                <pic:pic xmlns:pic="http://schemas.openxmlformats.org/drawingml/2006/picture">
+                  <pic:nvPicPr>
+                    <pic:cNvPr id="10" name="art.png"/>
+                    <pic:cNvPicPr/>
+                  </pic:nvPicPr>
+                  <pic:blipFill>
+                    <a:blip r:embed="rId16" cstate="print">
+                      <a:extLst>
+                        <a:ext uri="{28A0092B-C50C-407E-A947-70E740481C1C}">
+                          <a14:useLocalDpi xmlns:a14="http://schemas.microsoft.com/office/drawing/2010/main" val="0"/>
+                        </a:ext>
+                      </a:extLst>
+                    </a:blip>
+                    <a:stretch>
+                      <a:fillRect/>
+                    </a:stretch>
+                  </pic:blipFill>
+                  <pic:spPr>
+                    <a:xfrm>
+                      <a:off x="0" y="0"/>
+                      <a:ext cx="2997677" cy="922362"/>
+                    </a:xfrm>
+                    <a:prstGeom prst="rect">
+                      <a:avLst/>
+                    </a:prstGeom>
+                  </pic:spPr>
+                </pic:pic>
+              </a:graphicData>
+            </a:graphic>
+          </wp:inline>
+        </w:drawing>
+      </w:r>
+    </w:p>
+    <w:p>
+      <w:pPr>
+        <w:rPr>
+          <w:b/>
+          <w:lang w:eastAsia="en-AU"/>
+        </w:rPr>
+      </w:pPr>
+      <w:r>
+        <w:rPr>
+          <w:b/>
+          <w:lang w:eastAsia="en-AU"/>
+        </w:rPr>
+        <w:t>Figure 9: Word Clouds for Art Subreddit</w:t>
+      </w:r>
+      <w:r>
+        <w:rPr>
+          <w:b/>
+          <w:lang w:eastAsia="en-AU"/>
+        </w:rPr>
+        <w:t>s</w:t>
+      </w:r>
+    </w:p>
+    <w:p>
+      <w:pPr>
+        <w:rPr>
+          <w:lang w:eastAsia="en-AU"/>
+        </w:rPr>
+      </w:pPr>
+      <w:r>
+        <w:rPr>
+          <w:lang w:eastAsia="en-AU"/>
+        </w:rPr>
+        <w:t>One can clearly see similar terms used in each art subreddit: words that express visual appeal (such as “look” and “beautiful”), words that express the process of making art (such as “make</w:t>
+      </w:r>
+      <w:r>
+        <w:rPr>
+          <w:lang w:eastAsia="en-AU"/>
+        </w:rPr>
+        <w:t>,” ‘draw,” and “paint”), and words that express</w:t>
+      </w:r>
+      <w:r>
+        <w:rPr>
+          <w:lang w:eastAsia="en-AU"/>
+        </w:rPr>
+        <w:t xml:space="preserve"> positivity and </w:t>
+      </w:r>
+      <w:r>
+        <w:rPr>
+          <w:lang w:eastAsia="en-AU"/>
+        </w:rPr>
+        <w:t>approval</w:t>
+      </w:r>
+      <w:r>
+        <w:rPr>
+          <w:lang w:eastAsia="en-AU"/>
+        </w:rPr>
+        <w:t xml:space="preserve"> (such as “love” and “like”).</w:t>
+      </w:r>
+      <w:r>
+        <w:rPr>
+          <w:lang w:eastAsia="en-AU"/>
+        </w:rPr>
+        <w:t xml:space="preserve">  One can also see that “game,” from the r/</w:t>
+      </w:r>
+      <w:proofErr w:type="spellStart"/>
+      <w:r>
+        <w:rPr>
+          <w:lang w:eastAsia="en-AU"/>
+        </w:rPr>
+        <w:t>pixelart</w:t>
+      </w:r>
+      <w:proofErr w:type="spellEnd"/>
+      <w:r>
+        <w:rPr>
+          <w:lang w:eastAsia="en-AU"/>
+        </w:rPr>
+        <w:t xml:space="preserve"> subreddit, will make it cluster closely with gaming subreddits (pixel art itself is closely tied to the history of video games).</w:t>
+      </w:r>
+    </w:p>
+    <w:p>
+      <w:pPr>
+        <w:pStyle w:val="Heading1"/>
+      </w:pPr>
+      <w:r>
+        <w:lastRenderedPageBreak/>
+        <w:t>Clustering</w:t>
       </w:r>
     </w:p>
     <w:p>
       <w:pPr>
         <w:pStyle w:val="Heading2"/>
-        <w:rPr>
-          <w:lang w:eastAsia="en-AU"/>
-        </w:rPr>
-      </w:pPr>
-      <w:r>
-        <w:rPr>
-          <w:lang w:eastAsia="en-AU"/>
-        </w:rPr>
-        <w:t>Machine Learning Algorithms</w:t>
+      </w:pPr>
+      <w:r>
+        <w:t>K-Means</w:t>
       </w:r>
     </w:p>
     <w:p>
       <w:pPr>
         <w:pStyle w:val="Heading2"/>
-        <w:rPr>
-          <w:lang w:eastAsia="en-AU"/>
-        </w:rPr>
-      </w:pPr>
-      <w:r>
-        <w:rPr>
-          <w:lang w:eastAsia="en-AU"/>
-        </w:rPr>
-        <w:t>Exploratory Data Analysis</w:t>
+      </w:pPr>
+      <w:r>
+        <w:t>Agglomerative Hierarchical</w:t>
+      </w:r>
+    </w:p>
+    <w:p>
+      <w:pPr>
+        <w:pStyle w:val="Heading2"/>
+      </w:pPr>
+      <w:r>
+        <w:t>DBSCAN &amp; OPTICS</w:t>
+      </w:r>
+    </w:p>
+    <w:p>
+      <w:pPr>
+        <w:pStyle w:val="Heading2"/>
+      </w:pPr>
+      <w:r>
+        <w:t>Affinity Propagation</w:t>
+      </w:r>
+    </w:p>
+    <w:p>
+      <w:pPr>
+        <w:pStyle w:val="Heading2"/>
+      </w:pPr>
+      <w:r>
+        <w:t>Spectral Clustering</w:t>
+      </w:r>
+    </w:p>
+    <w:p>
+      <w:pPr>
+        <w:pStyle w:val="Heading1"/>
+      </w:pPr>
+      <w:r>
+        <w:t>Application</w:t>
+      </w:r>
+    </w:p>
+    <w:p>
+      <w:pPr>
+        <w:pStyle w:val="Heading2"/>
+      </w:pPr>
+      <w:r>
+        <w:t>Recommending</w:t>
+      </w:r>
+      <w:r>
+        <w:t xml:space="preserve"> Subreddits</w:t>
+      </w:r>
+    </w:p>
+    <w:p>
+      <w:pPr>
+        <w:pStyle w:val="Heading2"/>
+      </w:pPr>
+      <w:r>
+        <w:t>Recommending Posts</w:t>
+      </w:r>
+    </w:p>
+    <w:p>
+      <w:pPr>
+        <w:pStyle w:val="Heading1"/>
+        <w:rPr>
+          <w:lang w:eastAsia="en-AU"/>
+        </w:rPr>
+      </w:pPr>
+      <w:r>
+        <w:rPr>
+          <w:lang w:eastAsia="en-AU"/>
+        </w:rPr>
+        <w:t>Conclusion</w:t>
       </w:r>
     </w:p>
     <w:p>
@@ -379,29 +3466,6 @@
         <w:spacing w:before="120"/>
       </w:pPr>
       <w:r>
-        <w:t>Experiments</w:t>
-      </w:r>
-    </w:p>
-    <w:p>
-      <w:pPr>
-        <w:pStyle w:val="Heading1"/>
-        <w:rPr>
-          <w:lang w:eastAsia="en-AU"/>
-        </w:rPr>
-      </w:pPr>
-      <w:r>
-        <w:rPr>
-          <w:lang w:eastAsia="en-AU"/>
-        </w:rPr>
-        <w:t>Conclusion</w:t>
-      </w:r>
-    </w:p>
-    <w:p>
-      <w:pPr>
-        <w:pStyle w:val="Heading1"/>
-        <w:spacing w:before="120"/>
-      </w:pPr>
-      <w:r>
         <w:t>REFERENCES</w:t>
       </w:r>
     </w:p>
@@ -449,7 +3513,7 @@
         </w:rPr>
         <w:t xml:space="preserve">, vol 39, no. 3, August 6, 2013.  [Online].  Available: </w:t>
       </w:r>
-      <w:hyperlink r:id="rId9" w:history="1">
+      <w:hyperlink r:id="rId17" w:history="1">
         <w:r>
           <w:rPr>
             <w:rStyle w:val="Hyperlink"/>
@@ -506,7 +3570,7 @@
         </w:rPr>
         <w:t xml:space="preserve">, January 1, 2008.  [Online].  Available: </w:t>
       </w:r>
-      <w:hyperlink r:id="rId10" w:history="1">
+      <w:hyperlink r:id="rId18" w:history="1">
         <w:r>
           <w:rPr>
             <w:rStyle w:val="Hyperlink"/>
@@ -535,8 +3599,9 @@
           <w:szCs w:val="18"/>
         </w:rPr>
       </w:pPr>
-    </w:p>
-    <w:p/>
+      <w:bookmarkStart w:id="0" w:name="_GoBack"/>
+      <w:bookmarkEnd w:id="0"/>
+    </w:p>
     <w:sectPr>
       <w:type w:val="continuous"/>
       <w:pgSz w:w="12240" w:h="15840" w:code="1"/>
@@ -702,6 +3767,92 @@
     </w:lvl>
   </w:abstractNum>
   <w:abstractNum w:abstractNumId="1" w15:restartNumberingAfterBreak="0">
+    <w:nsid w:val="19B326CC"/>
+    <w:multiLevelType w:val="hybridMultilevel"/>
+    <w:tmpl w:val="0E58C4A8"/>
+    <w:lvl w:ilvl="0" w:tplc="0409000F">
+      <w:start w:val="1"/>
+      <w:numFmt w:val="decimal"/>
+      <w:lvlText w:val="%1."/>
+      <w:lvlJc w:val="left"/>
+      <w:pPr>
+        <w:ind w:left="720" w:hanging="360"/>
+      </w:pPr>
+    </w:lvl>
+    <w:lvl w:ilvl="1" w:tplc="04090019" w:tentative="1">
+      <w:start w:val="1"/>
+      <w:numFmt w:val="lowerLetter"/>
+      <w:lvlText w:val="%2."/>
+      <w:lvlJc w:val="left"/>
+      <w:pPr>
+        <w:ind w:left="1440" w:hanging="360"/>
+      </w:pPr>
+    </w:lvl>
+    <w:lvl w:ilvl="2" w:tplc="0409001B" w:tentative="1">
+      <w:start w:val="1"/>
+      <w:numFmt w:val="lowerRoman"/>
+      <w:lvlText w:val="%3."/>
+      <w:lvlJc w:val="right"/>
+      <w:pPr>
+        <w:ind w:left="2160" w:hanging="180"/>
+      </w:pPr>
+    </w:lvl>
+    <w:lvl w:ilvl="3" w:tplc="0409000F" w:tentative="1">
+      <w:start w:val="1"/>
+      <w:numFmt w:val="decimal"/>
+      <w:lvlText w:val="%4."/>
+      <w:lvlJc w:val="left"/>
+      <w:pPr>
+        <w:ind w:left="2880" w:hanging="360"/>
+      </w:pPr>
+    </w:lvl>
+    <w:lvl w:ilvl="4" w:tplc="04090019" w:tentative="1">
+      <w:start w:val="1"/>
+      <w:numFmt w:val="lowerLetter"/>
+      <w:lvlText w:val="%5."/>
+      <w:lvlJc w:val="left"/>
+      <w:pPr>
+        <w:ind w:left="3600" w:hanging="360"/>
+      </w:pPr>
+    </w:lvl>
+    <w:lvl w:ilvl="5" w:tplc="0409001B" w:tentative="1">
+      <w:start w:val="1"/>
+      <w:numFmt w:val="lowerRoman"/>
+      <w:lvlText w:val="%6."/>
+      <w:lvlJc w:val="right"/>
+      <w:pPr>
+        <w:ind w:left="4320" w:hanging="180"/>
+      </w:pPr>
+    </w:lvl>
+    <w:lvl w:ilvl="6" w:tplc="0409000F" w:tentative="1">
+      <w:start w:val="1"/>
+      <w:numFmt w:val="decimal"/>
+      <w:lvlText w:val="%7."/>
+      <w:lvlJc w:val="left"/>
+      <w:pPr>
+        <w:ind w:left="5040" w:hanging="360"/>
+      </w:pPr>
+    </w:lvl>
+    <w:lvl w:ilvl="7" w:tplc="04090019" w:tentative="1">
+      <w:start w:val="1"/>
+      <w:numFmt w:val="lowerLetter"/>
+      <w:lvlText w:val="%8."/>
+      <w:lvlJc w:val="left"/>
+      <w:pPr>
+        <w:ind w:left="5760" w:hanging="360"/>
+      </w:pPr>
+    </w:lvl>
+    <w:lvl w:ilvl="8" w:tplc="0409001B" w:tentative="1">
+      <w:start w:val="1"/>
+      <w:numFmt w:val="lowerRoman"/>
+      <w:lvlText w:val="%9."/>
+      <w:lvlJc w:val="right"/>
+      <w:pPr>
+        <w:ind w:left="6480" w:hanging="180"/>
+      </w:pPr>
+    </w:lvl>
+  </w:abstractNum>
+  <w:abstractNum w:abstractNumId="2" w15:restartNumberingAfterBreak="0">
     <w:nsid w:val="250B4C42"/>
     <w:multiLevelType w:val="hybridMultilevel"/>
     <w:tmpl w:val="760E8CA8"/>
@@ -787,7 +3938,93 @@
       </w:pPr>
     </w:lvl>
   </w:abstractNum>
-  <w:abstractNum w:abstractNumId="2" w15:restartNumberingAfterBreak="0">
+  <w:abstractNum w:abstractNumId="3" w15:restartNumberingAfterBreak="0">
+    <w:nsid w:val="37667DBE"/>
+    <w:multiLevelType w:val="hybridMultilevel"/>
+    <w:tmpl w:val="7B0043B0"/>
+    <w:lvl w:ilvl="0" w:tplc="0409000F">
+      <w:start w:val="1"/>
+      <w:numFmt w:val="decimal"/>
+      <w:lvlText w:val="%1."/>
+      <w:lvlJc w:val="left"/>
+      <w:pPr>
+        <w:ind w:left="720" w:hanging="360"/>
+      </w:pPr>
+    </w:lvl>
+    <w:lvl w:ilvl="1" w:tplc="04090019" w:tentative="1">
+      <w:start w:val="1"/>
+      <w:numFmt w:val="lowerLetter"/>
+      <w:lvlText w:val="%2."/>
+      <w:lvlJc w:val="left"/>
+      <w:pPr>
+        <w:ind w:left="1440" w:hanging="360"/>
+      </w:pPr>
+    </w:lvl>
+    <w:lvl w:ilvl="2" w:tplc="0409001B" w:tentative="1">
+      <w:start w:val="1"/>
+      <w:numFmt w:val="lowerRoman"/>
+      <w:lvlText w:val="%3."/>
+      <w:lvlJc w:val="right"/>
+      <w:pPr>
+        <w:ind w:left="2160" w:hanging="180"/>
+      </w:pPr>
+    </w:lvl>
+    <w:lvl w:ilvl="3" w:tplc="0409000F" w:tentative="1">
+      <w:start w:val="1"/>
+      <w:numFmt w:val="decimal"/>
+      <w:lvlText w:val="%4."/>
+      <w:lvlJc w:val="left"/>
+      <w:pPr>
+        <w:ind w:left="2880" w:hanging="360"/>
+      </w:pPr>
+    </w:lvl>
+    <w:lvl w:ilvl="4" w:tplc="04090019" w:tentative="1">
+      <w:start w:val="1"/>
+      <w:numFmt w:val="lowerLetter"/>
+      <w:lvlText w:val="%5."/>
+      <w:lvlJc w:val="left"/>
+      <w:pPr>
+        <w:ind w:left="3600" w:hanging="360"/>
+      </w:pPr>
+    </w:lvl>
+    <w:lvl w:ilvl="5" w:tplc="0409001B" w:tentative="1">
+      <w:start w:val="1"/>
+      <w:numFmt w:val="lowerRoman"/>
+      <w:lvlText w:val="%6."/>
+      <w:lvlJc w:val="right"/>
+      <w:pPr>
+        <w:ind w:left="4320" w:hanging="180"/>
+      </w:pPr>
+    </w:lvl>
+    <w:lvl w:ilvl="6" w:tplc="0409000F" w:tentative="1">
+      <w:start w:val="1"/>
+      <w:numFmt w:val="decimal"/>
+      <w:lvlText w:val="%7."/>
+      <w:lvlJc w:val="left"/>
+      <w:pPr>
+        <w:ind w:left="5040" w:hanging="360"/>
+      </w:pPr>
+    </w:lvl>
+    <w:lvl w:ilvl="7" w:tplc="04090019" w:tentative="1">
+      <w:start w:val="1"/>
+      <w:numFmt w:val="lowerLetter"/>
+      <w:lvlText w:val="%8."/>
+      <w:lvlJc w:val="left"/>
+      <w:pPr>
+        <w:ind w:left="5760" w:hanging="360"/>
+      </w:pPr>
+    </w:lvl>
+    <w:lvl w:ilvl="8" w:tplc="0409001B" w:tentative="1">
+      <w:start w:val="1"/>
+      <w:numFmt w:val="lowerRoman"/>
+      <w:lvlText w:val="%9."/>
+      <w:lvlJc w:val="right"/>
+      <w:pPr>
+        <w:ind w:left="6480" w:hanging="180"/>
+      </w:pPr>
+    </w:lvl>
+  </w:abstractNum>
+  <w:abstractNum w:abstractNumId="4" w15:restartNumberingAfterBreak="0">
     <w:nsid w:val="3DCA2998"/>
     <w:multiLevelType w:val="hybridMultilevel"/>
     <w:tmpl w:val="AA10B428"/>
@@ -873,7 +4110,93 @@
       </w:pPr>
     </w:lvl>
   </w:abstractNum>
-  <w:abstractNum w:abstractNumId="3" w15:restartNumberingAfterBreak="0">
+  <w:abstractNum w:abstractNumId="5" w15:restartNumberingAfterBreak="0">
+    <w:nsid w:val="4066577D"/>
+    <w:multiLevelType w:val="hybridMultilevel"/>
+    <w:tmpl w:val="2E2A65DA"/>
+    <w:lvl w:ilvl="0" w:tplc="0409000F">
+      <w:start w:val="1"/>
+      <w:numFmt w:val="decimal"/>
+      <w:lvlText w:val="%1."/>
+      <w:lvlJc w:val="left"/>
+      <w:pPr>
+        <w:ind w:left="720" w:hanging="360"/>
+      </w:pPr>
+    </w:lvl>
+    <w:lvl w:ilvl="1" w:tplc="04090019" w:tentative="1">
+      <w:start w:val="1"/>
+      <w:numFmt w:val="lowerLetter"/>
+      <w:lvlText w:val="%2."/>
+      <w:lvlJc w:val="left"/>
+      <w:pPr>
+        <w:ind w:left="1440" w:hanging="360"/>
+      </w:pPr>
+    </w:lvl>
+    <w:lvl w:ilvl="2" w:tplc="0409001B" w:tentative="1">
+      <w:start w:val="1"/>
+      <w:numFmt w:val="lowerRoman"/>
+      <w:lvlText w:val="%3."/>
+      <w:lvlJc w:val="right"/>
+      <w:pPr>
+        <w:ind w:left="2160" w:hanging="180"/>
+      </w:pPr>
+    </w:lvl>
+    <w:lvl w:ilvl="3" w:tplc="0409000F" w:tentative="1">
+      <w:start w:val="1"/>
+      <w:numFmt w:val="decimal"/>
+      <w:lvlText w:val="%4."/>
+      <w:lvlJc w:val="left"/>
+      <w:pPr>
+        <w:ind w:left="2880" w:hanging="360"/>
+      </w:pPr>
+    </w:lvl>
+    <w:lvl w:ilvl="4" w:tplc="04090019" w:tentative="1">
+      <w:start w:val="1"/>
+      <w:numFmt w:val="lowerLetter"/>
+      <w:lvlText w:val="%5."/>
+      <w:lvlJc w:val="left"/>
+      <w:pPr>
+        <w:ind w:left="3600" w:hanging="360"/>
+      </w:pPr>
+    </w:lvl>
+    <w:lvl w:ilvl="5" w:tplc="0409001B" w:tentative="1">
+      <w:start w:val="1"/>
+      <w:numFmt w:val="lowerRoman"/>
+      <w:lvlText w:val="%6."/>
+      <w:lvlJc w:val="right"/>
+      <w:pPr>
+        <w:ind w:left="4320" w:hanging="180"/>
+      </w:pPr>
+    </w:lvl>
+    <w:lvl w:ilvl="6" w:tplc="0409000F" w:tentative="1">
+      <w:start w:val="1"/>
+      <w:numFmt w:val="decimal"/>
+      <w:lvlText w:val="%7."/>
+      <w:lvlJc w:val="left"/>
+      <w:pPr>
+        <w:ind w:left="5040" w:hanging="360"/>
+      </w:pPr>
+    </w:lvl>
+    <w:lvl w:ilvl="7" w:tplc="04090019" w:tentative="1">
+      <w:start w:val="1"/>
+      <w:numFmt w:val="lowerLetter"/>
+      <w:lvlText w:val="%8."/>
+      <w:lvlJc w:val="left"/>
+      <w:pPr>
+        <w:ind w:left="5760" w:hanging="360"/>
+      </w:pPr>
+    </w:lvl>
+    <w:lvl w:ilvl="8" w:tplc="0409001B" w:tentative="1">
+      <w:start w:val="1"/>
+      <w:numFmt w:val="lowerRoman"/>
+      <w:lvlText w:val="%9."/>
+      <w:lvlJc w:val="right"/>
+      <w:pPr>
+        <w:ind w:left="6480" w:hanging="180"/>
+      </w:pPr>
+    </w:lvl>
+  </w:abstractNum>
+  <w:abstractNum w:abstractNumId="6" w15:restartNumberingAfterBreak="0">
     <w:nsid w:val="44B35608"/>
     <w:multiLevelType w:val="hybridMultilevel"/>
     <w:tmpl w:val="60B6BB26"/>
@@ -959,7 +4282,179 @@
       </w:pPr>
     </w:lvl>
   </w:abstractNum>
-  <w:abstractNum w:abstractNumId="4" w15:restartNumberingAfterBreak="0">
+  <w:abstractNum w:abstractNumId="7" w15:restartNumberingAfterBreak="0">
+    <w:nsid w:val="57CF7932"/>
+    <w:multiLevelType w:val="hybridMultilevel"/>
+    <w:tmpl w:val="AEDE2C40"/>
+    <w:lvl w:ilvl="0" w:tplc="0409000F">
+      <w:start w:val="1"/>
+      <w:numFmt w:val="decimal"/>
+      <w:lvlText w:val="%1."/>
+      <w:lvlJc w:val="left"/>
+      <w:pPr>
+        <w:ind w:left="720" w:hanging="360"/>
+      </w:pPr>
+    </w:lvl>
+    <w:lvl w:ilvl="1" w:tplc="04090019">
+      <w:start w:val="1"/>
+      <w:numFmt w:val="lowerLetter"/>
+      <w:lvlText w:val="%2."/>
+      <w:lvlJc w:val="left"/>
+      <w:pPr>
+        <w:ind w:left="1440" w:hanging="360"/>
+      </w:pPr>
+    </w:lvl>
+    <w:lvl w:ilvl="2" w:tplc="0409001B" w:tentative="1">
+      <w:start w:val="1"/>
+      <w:numFmt w:val="lowerRoman"/>
+      <w:lvlText w:val="%3."/>
+      <w:lvlJc w:val="right"/>
+      <w:pPr>
+        <w:ind w:left="2160" w:hanging="180"/>
+      </w:pPr>
+    </w:lvl>
+    <w:lvl w:ilvl="3" w:tplc="0409000F" w:tentative="1">
+      <w:start w:val="1"/>
+      <w:numFmt w:val="decimal"/>
+      <w:lvlText w:val="%4."/>
+      <w:lvlJc w:val="left"/>
+      <w:pPr>
+        <w:ind w:left="2880" w:hanging="360"/>
+      </w:pPr>
+    </w:lvl>
+    <w:lvl w:ilvl="4" w:tplc="04090019" w:tentative="1">
+      <w:start w:val="1"/>
+      <w:numFmt w:val="lowerLetter"/>
+      <w:lvlText w:val="%5."/>
+      <w:lvlJc w:val="left"/>
+      <w:pPr>
+        <w:ind w:left="3600" w:hanging="360"/>
+      </w:pPr>
+    </w:lvl>
+    <w:lvl w:ilvl="5" w:tplc="0409001B" w:tentative="1">
+      <w:start w:val="1"/>
+      <w:numFmt w:val="lowerRoman"/>
+      <w:lvlText w:val="%6."/>
+      <w:lvlJc w:val="right"/>
+      <w:pPr>
+        <w:ind w:left="4320" w:hanging="180"/>
+      </w:pPr>
+    </w:lvl>
+    <w:lvl w:ilvl="6" w:tplc="0409000F" w:tentative="1">
+      <w:start w:val="1"/>
+      <w:numFmt w:val="decimal"/>
+      <w:lvlText w:val="%7."/>
+      <w:lvlJc w:val="left"/>
+      <w:pPr>
+        <w:ind w:left="5040" w:hanging="360"/>
+      </w:pPr>
+    </w:lvl>
+    <w:lvl w:ilvl="7" w:tplc="04090019" w:tentative="1">
+      <w:start w:val="1"/>
+      <w:numFmt w:val="lowerLetter"/>
+      <w:lvlText w:val="%8."/>
+      <w:lvlJc w:val="left"/>
+      <w:pPr>
+        <w:ind w:left="5760" w:hanging="360"/>
+      </w:pPr>
+    </w:lvl>
+    <w:lvl w:ilvl="8" w:tplc="0409001B" w:tentative="1">
+      <w:start w:val="1"/>
+      <w:numFmt w:val="lowerRoman"/>
+      <w:lvlText w:val="%9."/>
+      <w:lvlJc w:val="right"/>
+      <w:pPr>
+        <w:ind w:left="6480" w:hanging="180"/>
+      </w:pPr>
+    </w:lvl>
+  </w:abstractNum>
+  <w:abstractNum w:abstractNumId="8" w15:restartNumberingAfterBreak="0">
+    <w:nsid w:val="657635AF"/>
+    <w:multiLevelType w:val="hybridMultilevel"/>
+    <w:tmpl w:val="8D00ABBA"/>
+    <w:lvl w:ilvl="0" w:tplc="0409000F">
+      <w:start w:val="1"/>
+      <w:numFmt w:val="decimal"/>
+      <w:lvlText w:val="%1."/>
+      <w:lvlJc w:val="left"/>
+      <w:pPr>
+        <w:ind w:left="720" w:hanging="360"/>
+      </w:pPr>
+    </w:lvl>
+    <w:lvl w:ilvl="1" w:tplc="04090019" w:tentative="1">
+      <w:start w:val="1"/>
+      <w:numFmt w:val="lowerLetter"/>
+      <w:lvlText w:val="%2."/>
+      <w:lvlJc w:val="left"/>
+      <w:pPr>
+        <w:ind w:left="1440" w:hanging="360"/>
+      </w:pPr>
+    </w:lvl>
+    <w:lvl w:ilvl="2" w:tplc="0409001B" w:tentative="1">
+      <w:start w:val="1"/>
+      <w:numFmt w:val="lowerRoman"/>
+      <w:lvlText w:val="%3."/>
+      <w:lvlJc w:val="right"/>
+      <w:pPr>
+        <w:ind w:left="2160" w:hanging="180"/>
+      </w:pPr>
+    </w:lvl>
+    <w:lvl w:ilvl="3" w:tplc="0409000F" w:tentative="1">
+      <w:start w:val="1"/>
+      <w:numFmt w:val="decimal"/>
+      <w:lvlText w:val="%4."/>
+      <w:lvlJc w:val="left"/>
+      <w:pPr>
+        <w:ind w:left="2880" w:hanging="360"/>
+      </w:pPr>
+    </w:lvl>
+    <w:lvl w:ilvl="4" w:tplc="04090019" w:tentative="1">
+      <w:start w:val="1"/>
+      <w:numFmt w:val="lowerLetter"/>
+      <w:lvlText w:val="%5."/>
+      <w:lvlJc w:val="left"/>
+      <w:pPr>
+        <w:ind w:left="3600" w:hanging="360"/>
+      </w:pPr>
+    </w:lvl>
+    <w:lvl w:ilvl="5" w:tplc="0409001B" w:tentative="1">
+      <w:start w:val="1"/>
+      <w:numFmt w:val="lowerRoman"/>
+      <w:lvlText w:val="%6."/>
+      <w:lvlJc w:val="right"/>
+      <w:pPr>
+        <w:ind w:left="4320" w:hanging="180"/>
+      </w:pPr>
+    </w:lvl>
+    <w:lvl w:ilvl="6" w:tplc="0409000F" w:tentative="1">
+      <w:start w:val="1"/>
+      <w:numFmt w:val="decimal"/>
+      <w:lvlText w:val="%7."/>
+      <w:lvlJc w:val="left"/>
+      <w:pPr>
+        <w:ind w:left="5040" w:hanging="360"/>
+      </w:pPr>
+    </w:lvl>
+    <w:lvl w:ilvl="7" w:tplc="04090019" w:tentative="1">
+      <w:start w:val="1"/>
+      <w:numFmt w:val="lowerLetter"/>
+      <w:lvlText w:val="%8."/>
+      <w:lvlJc w:val="left"/>
+      <w:pPr>
+        <w:ind w:left="5760" w:hanging="360"/>
+      </w:pPr>
+    </w:lvl>
+    <w:lvl w:ilvl="8" w:tplc="0409001B" w:tentative="1">
+      <w:start w:val="1"/>
+      <w:numFmt w:val="lowerRoman"/>
+      <w:lvlText w:val="%9."/>
+      <w:lvlJc w:val="right"/>
+      <w:pPr>
+        <w:ind w:left="6480" w:hanging="180"/>
+      </w:pPr>
+    </w:lvl>
+  </w:abstractNum>
+  <w:abstractNum w:abstractNumId="9" w15:restartNumberingAfterBreak="0">
     <w:nsid w:val="6F1D6A21"/>
     <w:multiLevelType w:val="singleLevel"/>
     <w:tmpl w:val="A100F9DC"/>
@@ -985,19 +4480,34 @@
     <w:abstractNumId w:val="0"/>
   </w:num>
   <w:num w:numId="2">
+    <w:abstractNumId w:val="9"/>
+  </w:num>
+  <w:num w:numId="3">
+    <w:abstractNumId w:val="6"/>
+  </w:num>
+  <w:num w:numId="4">
+    <w:abstractNumId w:val="2"/>
+  </w:num>
+  <w:num w:numId="5">
     <w:abstractNumId w:val="4"/>
   </w:num>
-  <w:num w:numId="3">
+  <w:num w:numId="6">
+    <w:abstractNumId w:val="9"/>
+  </w:num>
+  <w:num w:numId="7">
+    <w:abstractNumId w:val="5"/>
+  </w:num>
+  <w:num w:numId="8">
+    <w:abstractNumId w:val="7"/>
+  </w:num>
+  <w:num w:numId="9">
+    <w:abstractNumId w:val="8"/>
+  </w:num>
+  <w:num w:numId="10">
     <w:abstractNumId w:val="3"/>
   </w:num>
-  <w:num w:numId="4">
+  <w:num w:numId="11">
     <w:abstractNumId w:val="1"/>
-  </w:num>
-  <w:num w:numId="5">
-    <w:abstractNumId w:val="2"/>
-  </w:num>
-  <w:num w:numId="6">
-    <w:abstractNumId w:val="4"/>
   </w:num>
 </w:numbering>
 </file>

</xml_diff>

<commit_message>
Fixed filepaths and report finished
</commit_message>
<xml_diff>
--- a/Docs/Wiseman Final Report.docx
+++ b/Docs/Wiseman Final Report.docx
@@ -222,7 +222,13 @@
         <w:t xml:space="preserve"> scraping</w:t>
       </w:r>
       <w:r>
-        <w:t xml:space="preserve"> of comment data.  The full documentation is available in [INSERT CITATION]</w:t>
+        <w:t xml:space="preserve"> of comment data.  The full documentation is available in [</w:t>
+      </w:r>
+      <w:r>
+        <w:t>1</w:t>
+      </w:r>
+      <w:r>
+        <w:t>]</w:t>
       </w:r>
       <w:r>
         <w:t>.</w:t>
@@ -250,7 +256,13 @@
         <w:t>,</w:t>
       </w:r>
       <w:r>
-        <w:t xml:space="preserve"> and resolving lexical ambiguity [1].</w:t>
+        <w:t xml:space="preserve"> and resolving lexical ambiguity [</w:t>
+      </w:r>
+      <w:r>
+        <w:t>2</w:t>
+      </w:r>
+      <w:r>
+        <w:t>].</w:t>
       </w:r>
     </w:p>
     <w:p>
@@ -258,7 +270,13 @@
         <w:t xml:space="preserve">Document clustering often relies on the representation of documents as word vectors; this is known as the bag-of-words approach.  Bag-of-words entails representing each document as a sparse matrix consisting of binary attributes (with features being words: a 0 denotes the absence of a word, a 1 indicates the presence of a word) for each word in the collection’s vocabulary.  To reduce the size of the vocabulary, stop words (common words like: a, the, is, etc.) are removed and some textual preprocessing </w:t>
       </w:r>
       <w:r>
-        <w:t xml:space="preserve">(like lemmatization or stemming, both of which seek to get the root form of words) are performed [2].  </w:t>
+        <w:t>(like lemmatization or stemming, both of which seek to get the root form of words) are performed [</w:t>
+      </w:r>
+      <w:r>
+        <w:t>3</w:t>
+      </w:r>
+      <w:r>
+        <w:t xml:space="preserve">].  </w:t>
       </w:r>
     </w:p>
     <w:p>
@@ -271,7 +289,13 @@
       </w:r>
       <w:proofErr w:type="spellEnd"/>
       <w:r>
-        <w:t xml:space="preserve"> Divergence [2].  With document vectors and a sufficient similarity metric, a clustering algorithm must be chosen.  Examples include k-means (in which documents are separated into k groups based on distance from a group’s centroid) and hierarchical clustering methods.  </w:t>
+        <w:t xml:space="preserve"> Divergence [</w:t>
+      </w:r>
+      <w:r>
+        <w:t>3</w:t>
+      </w:r>
+      <w:r>
+        <w:t xml:space="preserve">].  With document vectors and a sufficient similarity metric, a clustering algorithm must be chosen.  Examples include k-means (in which documents are separated into k groups based on distance from a group’s centroid) and hierarchical clustering methods.  </w:t>
       </w:r>
     </w:p>
     <w:p>
@@ -290,7 +314,13 @@
       </w:r>
       <w:proofErr w:type="gramEnd"/>
       <w:r>
-        <w:t xml:space="preserve"> standardizing of vector lengths to 1 to avoid long documents dominating the analysis [2].</w:t>
+        <w:t xml:space="preserve"> standardizing of vector lengths to 1 to avoid long documents dominating the analysis [</w:t>
+      </w:r>
+      <w:r>
+        <w:t>3</w:t>
+      </w:r>
+      <w:r>
+        <w:t>].</w:t>
       </w:r>
       <w:r>
         <w:t xml:space="preserve">  The typical bag-of-words approach yields thousands of features corresponding to each word in the corpus.</w:t>
@@ -313,13 +343,25 @@
     </w:p>
     <w:p>
       <w:r>
-        <w:t xml:space="preserve">Finally, numeric-array representations of documents can be created using the Doc2Vec algorithm [INSERT CITATION].  </w:t>
+        <w:t>Finally, numeric-array representations of documents can be created using the Doc2Vec algorithm [</w:t>
+      </w:r>
+      <w:r>
+        <w:t>4</w:t>
+      </w:r>
+      <w:r>
+        <w:t xml:space="preserve">].  </w:t>
       </w:r>
       <w:r>
         <w:t xml:space="preserve">Doc2Vec is trained on a corpus in order to </w:t>
       </w:r>
       <w:r>
-        <w:t>“learn continuous distributed vector representations for pieces of text</w:t>
+        <w:t xml:space="preserve">learn </w:t>
+      </w:r>
+      <w:r>
+        <w:t>“</w:t>
+      </w:r>
+      <w:r>
+        <w:t>continuous distributed vector representations for pieces of text</w:t>
       </w:r>
       <w:r>
         <w:t>.</w:t>
@@ -1842,7 +1884,19 @@
         <w:rPr>
           <w:lang w:eastAsia="en-AU"/>
         </w:rPr>
-        <w:t xml:space="preserve">  For stemming, both the Lancaster and Porter stemmers as implemented by Python’s NLTK were used.</w:t>
+        <w:t xml:space="preserve">  For stemming, both the Lancaster and Porter stemmers as implemented by Python’s NLTK were used</w:t>
+      </w:r>
+      <w:r>
+        <w:rPr>
+          <w:lang w:eastAsia="en-AU"/>
+        </w:rPr>
+        <w:t xml:space="preserve"> [5]</w:t>
+      </w:r>
+      <w:r>
+        <w:rPr>
+          <w:lang w:eastAsia="en-AU"/>
+        </w:rPr>
+        <w:t>.</w:t>
       </w:r>
       <w:r>
         <w:rPr>
@@ -1862,7 +1916,19 @@
         <w:rPr>
           <w:lang w:eastAsia="en-AU"/>
         </w:rPr>
-        <w:t xml:space="preserve"> was used.  The results of each of these distinct</w:t>
+        <w:t xml:space="preserve"> was used</w:t>
+      </w:r>
+      <w:r>
+        <w:rPr>
+          <w:lang w:eastAsia="en-AU"/>
+        </w:rPr>
+        <w:t xml:space="preserve"> [6]</w:t>
+      </w:r>
+      <w:r>
+        <w:rPr>
+          <w:lang w:eastAsia="en-AU"/>
+        </w:rPr>
+        <w:t>.  The results of each of these distinct</w:t>
       </w:r>
       <w:r>
         <w:rPr>
@@ -3228,7 +3294,43 @@
         <w:rPr>
           <w:lang w:eastAsia="en-AU"/>
         </w:rPr>
-        <w:t xml:space="preserve">  Figure 9 shows a sample </w:t>
+        <w:t xml:space="preserve">  </w:t>
+      </w:r>
+      <w:r>
+        <w:rPr>
+          <w:lang w:eastAsia="en-AU"/>
+        </w:rPr>
+        <w:t>All word</w:t>
+      </w:r>
+      <w:r>
+        <w:rPr>
+          <w:lang w:eastAsia="en-AU"/>
+        </w:rPr>
+        <w:t xml:space="preserve"> </w:t>
+      </w:r>
+      <w:r>
+        <w:rPr>
+          <w:lang w:eastAsia="en-AU"/>
+        </w:rPr>
+        <w:t>clouds were created using the implementation in [</w:t>
+      </w:r>
+      <w:r>
+        <w:rPr>
+          <w:lang w:eastAsia="en-AU"/>
+        </w:rPr>
+        <w:t>7</w:t>
+      </w:r>
+      <w:r>
+        <w:rPr>
+          <w:lang w:eastAsia="en-AU"/>
+        </w:rPr>
+        <w:t xml:space="preserve">].  </w:t>
+      </w:r>
+      <w:r>
+        <w:rPr>
+          <w:lang w:eastAsia="en-AU"/>
+        </w:rPr>
+        <w:t xml:space="preserve">Figure 9 shows a sample </w:t>
       </w:r>
       <w:r>
         <w:rPr>
@@ -3367,7 +3469,7 @@
         <w:rPr>
           <w:lang w:eastAsia="en-AU"/>
         </w:rPr>
-        <w:t xml:space="preserve"> subreddit, will make it cluster closely with gaming subreddits (pixel art itself is closely tied to the history of video games).</w:t>
+        <w:t xml:space="preserve"> subreddit, will make it cluster closely with gaming subreddits (pixel art itself is closely tied to video games).</w:t>
       </w:r>
     </w:p>
     <w:p>
@@ -3383,10 +3485,370 @@
         <w:t>In order to produce recommendations, document clustering was performed.  Both subreddits and individual posts were clustered, with differing results.</w:t>
       </w:r>
       <w:r>
-        <w:t xml:space="preserve">  A total of five clustering models were trained</w:t>
-      </w:r>
-      <w:r>
-        <w:t>; a complete discussion of each model is provided below.</w:t>
+        <w:t xml:space="preserve">  </w:t>
+      </w:r>
+      <w:r>
+        <w:t xml:space="preserve">Each model was implemented using </w:t>
+      </w:r>
+      <w:proofErr w:type="spellStart"/>
+      <w:r>
+        <w:t>SciKit</w:t>
+      </w:r>
+      <w:proofErr w:type="spellEnd"/>
+      <w:r>
+        <w:t xml:space="preserve"> Learn</w:t>
+      </w:r>
+      <w:r>
+        <w:t xml:space="preserve"> [8].  </w:t>
+      </w:r>
+      <w:r>
+        <w:t>A total of five clustering models were trained</w:t>
+      </w:r>
+      <w:r>
+        <w:t>; a complete discussion of each model is provided bel</w:t>
+      </w:r>
+      <w:r>
+        <w:t>ow.  Table 1 provides an overview comparison chart of each model’s performance:</w:t>
+      </w:r>
+    </w:p>
+    <w:p/>
+    <w:tbl>
+      <w:tblPr>
+        <w:tblStyle w:val="TableGrid"/>
+        <w:tblW w:w="0" w:type="auto"/>
+        <w:tblLook w:val="04A0" w:firstRow="1" w:lastRow="0" w:firstColumn="1" w:lastColumn="0" w:noHBand="0" w:noVBand="1"/>
+      </w:tblPr>
+      <w:tblGrid>
+        <w:gridCol w:w="1556"/>
+        <w:gridCol w:w="1557"/>
+        <w:gridCol w:w="1557"/>
+      </w:tblGrid>
+      <w:tr>
+        <w:tc>
+          <w:tcPr>
+            <w:tcW w:w="1556" w:type="dxa"/>
+          </w:tcPr>
+          <w:p>
+            <w:pPr>
+              <w:jc w:val="center"/>
+              <w:rPr>
+                <w:b/>
+              </w:rPr>
+            </w:pPr>
+            <w:r>
+              <w:rPr>
+                <w:b/>
+              </w:rPr>
+              <w:t>Model</w:t>
+            </w:r>
+          </w:p>
+        </w:tc>
+        <w:tc>
+          <w:tcPr>
+            <w:tcW w:w="1557" w:type="dxa"/>
+          </w:tcPr>
+          <w:p>
+            <w:pPr>
+              <w:jc w:val="center"/>
+              <w:rPr>
+                <w:b/>
+              </w:rPr>
+            </w:pPr>
+            <w:r>
+              <w:rPr>
+                <w:b/>
+              </w:rPr>
+              <w:t xml:space="preserve">Subreddit </w:t>
+            </w:r>
+            <w:r>
+              <w:rPr>
+                <w:b/>
+              </w:rPr>
+              <w:t>Homogeneity</w:t>
+            </w:r>
+          </w:p>
+        </w:tc>
+        <w:tc>
+          <w:tcPr>
+            <w:tcW w:w="1557" w:type="dxa"/>
+          </w:tcPr>
+          <w:p>
+            <w:pPr>
+              <w:jc w:val="center"/>
+              <w:rPr>
+                <w:b/>
+              </w:rPr>
+            </w:pPr>
+            <w:r>
+              <w:rPr>
+                <w:b/>
+              </w:rPr>
+              <w:t>Posts Homogeneity</w:t>
+            </w:r>
+          </w:p>
+        </w:tc>
+      </w:tr>
+      <w:tr>
+        <w:tc>
+          <w:tcPr>
+            <w:tcW w:w="1556" w:type="dxa"/>
+          </w:tcPr>
+          <w:p>
+            <w:pPr>
+              <w:jc w:val="center"/>
+            </w:pPr>
+            <w:r>
+              <w:t>K-Means</w:t>
+            </w:r>
+          </w:p>
+        </w:tc>
+        <w:tc>
+          <w:tcPr>
+            <w:tcW w:w="1557" w:type="dxa"/>
+          </w:tcPr>
+          <w:p>
+            <w:pPr>
+              <w:jc w:val="center"/>
+            </w:pPr>
+            <w:r>
+              <w:t>0.87</w:t>
+            </w:r>
+          </w:p>
+        </w:tc>
+        <w:tc>
+          <w:tcPr>
+            <w:tcW w:w="1557" w:type="dxa"/>
+          </w:tcPr>
+          <w:p>
+            <w:pPr>
+              <w:jc w:val="center"/>
+            </w:pPr>
+            <w:r>
+              <w:t>0.54</w:t>
+            </w:r>
+          </w:p>
+        </w:tc>
+      </w:tr>
+      <w:tr>
+        <w:tc>
+          <w:tcPr>
+            <w:tcW w:w="1556" w:type="dxa"/>
+          </w:tcPr>
+          <w:p>
+            <w:pPr>
+              <w:jc w:val="center"/>
+            </w:pPr>
+            <w:r>
+              <w:t>Agglomerative</w:t>
+            </w:r>
+          </w:p>
+        </w:tc>
+        <w:tc>
+          <w:tcPr>
+            <w:tcW w:w="1557" w:type="dxa"/>
+          </w:tcPr>
+          <w:p>
+            <w:pPr>
+              <w:jc w:val="center"/>
+            </w:pPr>
+            <w:r>
+              <w:t>0.81</w:t>
+            </w:r>
+          </w:p>
+        </w:tc>
+        <w:tc>
+          <w:tcPr>
+            <w:tcW w:w="1557" w:type="dxa"/>
+          </w:tcPr>
+          <w:p>
+            <w:pPr>
+              <w:jc w:val="center"/>
+            </w:pPr>
+            <w:r>
+              <w:t>0.5</w:t>
+            </w:r>
+            <w:r>
+              <w:t>2</w:t>
+            </w:r>
+          </w:p>
+        </w:tc>
+      </w:tr>
+      <w:tr>
+        <w:tc>
+          <w:tcPr>
+            <w:tcW w:w="1556" w:type="dxa"/>
+          </w:tcPr>
+          <w:p>
+            <w:pPr>
+              <w:jc w:val="center"/>
+            </w:pPr>
+            <w:r>
+              <w:t>DBSCAN</w:t>
+            </w:r>
+          </w:p>
+        </w:tc>
+        <w:tc>
+          <w:tcPr>
+            <w:tcW w:w="1557" w:type="dxa"/>
+          </w:tcPr>
+          <w:p>
+            <w:pPr>
+              <w:jc w:val="center"/>
+            </w:pPr>
+            <w:r>
+              <w:t>0.11</w:t>
+            </w:r>
+          </w:p>
+        </w:tc>
+        <w:tc>
+          <w:tcPr>
+            <w:tcW w:w="1557" w:type="dxa"/>
+          </w:tcPr>
+          <w:p>
+            <w:pPr>
+              <w:jc w:val="center"/>
+            </w:pPr>
+            <w:r>
+              <w:t>N/A</w:t>
+            </w:r>
+          </w:p>
+        </w:tc>
+      </w:tr>
+      <w:tr>
+        <w:tc>
+          <w:tcPr>
+            <w:tcW w:w="1556" w:type="dxa"/>
+          </w:tcPr>
+          <w:p>
+            <w:pPr>
+              <w:jc w:val="center"/>
+            </w:pPr>
+            <w:r>
+              <w:t>OPTICS</w:t>
+            </w:r>
+          </w:p>
+        </w:tc>
+        <w:tc>
+          <w:tcPr>
+            <w:tcW w:w="1557" w:type="dxa"/>
+          </w:tcPr>
+          <w:p>
+            <w:pPr>
+              <w:jc w:val="center"/>
+            </w:pPr>
+            <w:r>
+              <w:t>0.35</w:t>
+            </w:r>
+          </w:p>
+        </w:tc>
+        <w:tc>
+          <w:tcPr>
+            <w:tcW w:w="1557" w:type="dxa"/>
+          </w:tcPr>
+          <w:p>
+            <w:pPr>
+              <w:jc w:val="center"/>
+            </w:pPr>
+            <w:r>
+              <w:t>0.20</w:t>
+            </w:r>
+          </w:p>
+        </w:tc>
+      </w:tr>
+      <w:tr>
+        <w:tc>
+          <w:tcPr>
+            <w:tcW w:w="1556" w:type="dxa"/>
+          </w:tcPr>
+          <w:p>
+            <w:pPr>
+              <w:jc w:val="center"/>
+            </w:pPr>
+            <w:r>
+              <w:t>Affinity Propagation</w:t>
+            </w:r>
+          </w:p>
+        </w:tc>
+        <w:tc>
+          <w:tcPr>
+            <w:tcW w:w="1557" w:type="dxa"/>
+          </w:tcPr>
+          <w:p>
+            <w:pPr>
+              <w:jc w:val="center"/>
+            </w:pPr>
+            <w:r>
+              <w:t>0.76</w:t>
+            </w:r>
+          </w:p>
+        </w:tc>
+        <w:tc>
+          <w:tcPr>
+            <w:tcW w:w="1557" w:type="dxa"/>
+          </w:tcPr>
+          <w:p>
+            <w:pPr>
+              <w:jc w:val="center"/>
+            </w:pPr>
+            <w:r>
+              <w:t>0.64</w:t>
+            </w:r>
+          </w:p>
+        </w:tc>
+      </w:tr>
+      <w:tr>
+        <w:tc>
+          <w:tcPr>
+            <w:tcW w:w="1556" w:type="dxa"/>
+          </w:tcPr>
+          <w:p>
+            <w:pPr>
+              <w:jc w:val="center"/>
+            </w:pPr>
+            <w:r>
+              <w:t>Spectral Clustering</w:t>
+            </w:r>
+          </w:p>
+        </w:tc>
+        <w:tc>
+          <w:tcPr>
+            <w:tcW w:w="1557" w:type="dxa"/>
+          </w:tcPr>
+          <w:p>
+            <w:pPr>
+              <w:jc w:val="center"/>
+            </w:pPr>
+            <w:r>
+              <w:t>0.85</w:t>
+            </w:r>
+          </w:p>
+        </w:tc>
+        <w:tc>
+          <w:tcPr>
+            <w:tcW w:w="1557" w:type="dxa"/>
+          </w:tcPr>
+          <w:p>
+            <w:pPr>
+              <w:jc w:val="center"/>
+            </w:pPr>
+            <w:r>
+              <w:t>0.52</w:t>
+            </w:r>
+          </w:p>
+        </w:tc>
+      </w:tr>
+    </w:tbl>
+    <w:p>
+      <w:pPr>
+        <w:rPr>
+          <w:b/>
+        </w:rPr>
+      </w:pPr>
+      <w:r>
+        <w:rPr>
+          <w:b/>
+        </w:rPr>
+        <w:t>Table 1: Model Performance Overview</w:t>
       </w:r>
     </w:p>
     <w:p>
@@ -3405,11 +3867,7 @@
         <w:t>breddits and posts was a K-Means model with 8 clusters.</w:t>
       </w:r>
       <w:r>
-        <w:t xml:space="preserve">  For subreddits, this approach yielded homogeneity 0.69 and silhouette 0.40; for posts, </w:t>
-      </w:r>
-      <w:r>
-        <w:lastRenderedPageBreak/>
-        <w:t xml:space="preserve">homogeneity 0.54 and silhouette 0.31.  Clearly, using 8 clusters does not yield </w:t>
+        <w:t xml:space="preserve">  For subreddits, this approach yielded homogeneity 0.69 and silhouette 0.40; for posts, homogeneity 0.54 and silhouette 0.31.  Clearly, using 8 clusters does not yield </w:t>
       </w:r>
       <w:r>
         <w:t xml:space="preserve">a </w:t>
@@ -3513,233 +3971,266 @@
         <w:t xml:space="preserve">For subreddits, the agglomerative hierarchical model achieved </w:t>
       </w:r>
       <w:r>
-        <w:t>homogeneity 0.81 and silhouette 0.41.</w:t>
-      </w:r>
-    </w:p>
-    <w:p>
-      <w:pPr>
-        <w:pStyle w:val="Heading2"/>
-      </w:pPr>
-      <w:r>
-        <w:t>DBSCAN &amp; OPTICS</w:t>
-      </w:r>
-    </w:p>
-    <w:p>
-      <w:r>
-        <w:t>The density-based algorithms DBSCAN and OPTICS were fitted to both subreddit and post data.  These models performed by far the worst of any models represented here</w:t>
-      </w:r>
-      <w:r>
-        <w:t xml:space="preserve">.  </w:t>
-      </w:r>
-      <w:r>
-        <w:t>Again, it is difficult to visualize why this might be the case since higher dimensionality hides many aspects of the dataset.</w:t>
-      </w:r>
-    </w:p>
-    <w:p>
-      <w:r>
-        <w:t xml:space="preserve">To train the DBSCAN algorithm, </w:t>
-      </w:r>
-      <w:r>
-        <w:t>a five-nearest neighbor analysis was performed to find the ideal value of epsilon.</w:t>
-      </w:r>
-      <w:r>
-        <w:t xml:space="preserve">  </w:t>
-      </w:r>
-      <w:r>
-        <w:t>C</w:t>
-      </w:r>
-      <w:r>
-        <w:t>hoosing the value of epsilon that corresponded to the greatest change in distance did not produce ideal clustering; in fact, it resulted in one large cluster (which is clearly not useful for a recommendation system).</w:t>
-      </w:r>
-      <w:r>
-        <w:t xml:space="preserve">  As such, </w:t>
-      </w:r>
-      <w:r>
-        <w:t xml:space="preserve">a slightly higher </w:t>
-      </w:r>
-      <w:r>
-        <w:t xml:space="preserve">value of </w:t>
-      </w:r>
-      <w:r>
-        <w:t xml:space="preserve">0.6 </w:t>
-      </w:r>
-      <w:r>
-        <w:t xml:space="preserve">was chosen for </w:t>
-      </w:r>
-      <w:r>
-        <w:t xml:space="preserve">the subreddits </w:t>
-      </w:r>
-      <w:r>
-        <w:t>model</w:t>
-      </w:r>
-      <w:r>
-        <w:t>.  The DBSCAN model achieved homogeneity</w:t>
-      </w:r>
-      <w:r>
-        <w:t xml:space="preserve"> 0.</w:t>
-      </w:r>
-      <w:r>
-        <w:t>11</w:t>
-      </w:r>
-      <w:r>
-        <w:t xml:space="preserve"> and silhouette score</w:t>
-      </w:r>
-      <w:r>
-        <w:t xml:space="preserve"> 0.086</w:t>
-      </w:r>
-      <w:r>
-        <w:t>.</w:t>
-      </w:r>
-    </w:p>
-    <w:p>
-      <w:r>
-        <w:t xml:space="preserve">OPTICS is another </w:t>
-      </w:r>
-      <w:r>
-        <w:t>density-based</w:t>
-      </w:r>
-      <w:r>
-        <w:t xml:space="preserve"> algorithm that does not require hyperparameter tuning.</w:t>
-      </w:r>
-      <w:r>
-        <w:t xml:space="preserve">  As such, it was ideal for use in the posts</w:t>
-      </w:r>
-      <w:r>
-        <w:t xml:space="preserve"> clustering (since its large size </w:t>
-      </w:r>
-      <w:r>
-        <w:t>put time prohibitions</w:t>
-      </w:r>
-      <w:r>
-        <w:t xml:space="preserve"> on</w:t>
-      </w:r>
-      <w:r>
-        <w:t xml:space="preserve"> a neared-neighbor analysis for DBSCAN).</w:t>
-      </w:r>
-      <w:r>
-        <w:t xml:space="preserve">  For subreddits, </w:t>
-      </w:r>
-      <w:r>
-        <w:t>OPTICS</w:t>
-      </w:r>
-      <w:r>
-        <w:t xml:space="preserve"> produced</w:t>
-      </w:r>
-      <w:r>
-        <w:t xml:space="preserve"> homogeneity 0.35 and silhouette 0.18; for posts, OPTICS</w:t>
-      </w:r>
-      <w:r>
-        <w:t xml:space="preserve"> produced homogeneity </w:t>
-      </w:r>
-      <w:r>
-        <w:t>0.20 and silhouette -0.47.</w:t>
-      </w:r>
-    </w:p>
-    <w:p>
-      <w:r>
-        <w:t>The low performance of both density-based algorithms precluded their use in</w:t>
-      </w:r>
-      <w:r>
-        <w:t xml:space="preserve"> recommendation.</w:t>
-      </w:r>
-    </w:p>
-    <w:p>
-      <w:pPr>
-        <w:pStyle w:val="Heading2"/>
-      </w:pPr>
-      <w:r>
-        <w:t>Affinity Propagation</w:t>
-      </w:r>
-    </w:p>
-    <w:p>
-      <w:r>
-        <w:t>Affinity propagation is a matrix-based algorithm</w:t>
-      </w:r>
-      <w:r>
-        <w:t xml:space="preserve"> that seeks to find </w:t>
-      </w:r>
-      <w:proofErr w:type="spellStart"/>
-      <w:r>
-        <w:t>examplars</w:t>
-      </w:r>
-      <w:proofErr w:type="spellEnd"/>
-      <w:r>
-        <w:t xml:space="preserve"> in the dataset</w:t>
-      </w:r>
-      <w:r>
-        <w:t xml:space="preserve"> and use them </w:t>
-      </w:r>
-      <w:r>
-        <w:t>as centroids.</w:t>
-      </w:r>
-    </w:p>
-    <w:p>
-      <w:r>
-        <w:t>For subreddits, affinity propagation achieved</w:t>
-      </w:r>
-      <w:r>
-        <w:t xml:space="preserve"> homogeneity </w:t>
-      </w:r>
-      <w:r>
-        <w:t>0.76 and silhouette 0.48</w:t>
-      </w:r>
-      <w:r>
-        <w:t>; for posts, affinity propagation achieved homogeneity</w:t>
-      </w:r>
-      <w:r>
-        <w:t xml:space="preserve"> 0.64 and silhouette 0.24.</w:t>
-      </w:r>
-    </w:p>
-    <w:p>
-      <w:r>
-        <w:t xml:space="preserve">It is worth noting that affinity propagation produced the highest homogeneity score for the </w:t>
-      </w:r>
-      <w:proofErr w:type="gramStart"/>
-      <w:r>
-        <w:t>posts</w:t>
-      </w:r>
-      <w:proofErr w:type="gramEnd"/>
-      <w:r>
-        <w:t xml:space="preserve"> dataset.</w:t>
-      </w:r>
-    </w:p>
-    <w:p>
-      <w:pPr>
-        <w:pStyle w:val="Heading2"/>
-      </w:pPr>
-      <w:r>
-        <w:t>Spectral Clustering</w:t>
-      </w:r>
-    </w:p>
-    <w:p>
-      <w:r>
-        <w:t xml:space="preserve">Spectral clustering </w:t>
-      </w:r>
-      <w:r>
-        <w:t>implicitly reduces the dimensionality of</w:t>
-      </w:r>
-      <w:r>
-        <w:t xml:space="preserve"> inputs by finding their spectral decompositions</w:t>
-      </w:r>
-      <w:r>
-        <w:t>; clustering is done in this lower dimension space.</w:t>
-      </w:r>
-    </w:p>
-    <w:p>
-      <w:r>
-        <w:t xml:space="preserve">The ideal number of clusters for each dataset was found: for subreddits, this was eleven clusters; for posts, this was whichever value maximized homogeneity during the search.  Spectral clustering achieved homogeneity </w:t>
-      </w:r>
-      <w:r>
-        <w:t xml:space="preserve">0.85 and silhouette 0.41; for posts, homogeneity </w:t>
-      </w:r>
-      <w:r>
-        <w:t>0.52 and silhouette 0.31.</w:t>
+        <w:t>homogeneity 0.81 and silhouette 0.41</w:t>
+      </w:r>
+      <w:r>
+        <w:t>; for posts</w:t>
+      </w:r>
+      <w:r>
+        <w:t>, the model achieved homogeneity</w:t>
+      </w:r>
+      <w:r>
+        <w:t xml:space="preserve"> 0.52 and silhouette 0.25.</w:t>
       </w:r>
       <w:bookmarkStart w:id="0" w:name="_GoBack"/>
       <w:bookmarkEnd w:id="0"/>
     </w:p>
     <w:p>
       <w:pPr>
+        <w:pStyle w:val="Heading2"/>
+      </w:pPr>
+      <w:r>
+        <w:t>DBSCAN &amp; OPTICS</w:t>
+      </w:r>
+    </w:p>
+    <w:p>
+      <w:r>
+        <w:t>The density-based algorithms DBSCAN and OPTICS were fitted to both subreddit and post data.  These models performed by far the worst of any models represented here</w:t>
+      </w:r>
+      <w:r>
+        <w:t xml:space="preserve">.  </w:t>
+      </w:r>
+      <w:r>
+        <w:t>Again, it is difficult to visualize why this might be the case since higher dimensionality hides many aspects of the dataset.</w:t>
+      </w:r>
+    </w:p>
+    <w:p>
+      <w:r>
+        <w:t xml:space="preserve">To train the DBSCAN algorithm, </w:t>
+      </w:r>
+      <w:r>
+        <w:t>a five-nearest neighbor analysis was performed to find the ideal value of epsilon.</w:t>
+      </w:r>
+      <w:r>
+        <w:t xml:space="preserve">  </w:t>
+      </w:r>
+      <w:r>
+        <w:t>C</w:t>
+      </w:r>
+      <w:r>
+        <w:t xml:space="preserve">hoosing the value of epsilon that corresponded to the greatest change in distance did not produce ideal clustering; in fact, it resulted in one large cluster (which is clearly not useful for a recommendation </w:t>
+      </w:r>
+      <w:r>
+        <w:t>system).</w:t>
+      </w:r>
+      <w:r>
+        <w:t xml:space="preserve">  As such, </w:t>
+      </w:r>
+      <w:r>
+        <w:t xml:space="preserve">a slightly higher </w:t>
+      </w:r>
+      <w:r>
+        <w:t xml:space="preserve">value of </w:t>
+      </w:r>
+      <w:r>
+        <w:t xml:space="preserve">0.6 </w:t>
+      </w:r>
+      <w:r>
+        <w:t xml:space="preserve">was chosen for </w:t>
+      </w:r>
+      <w:r>
+        <w:t xml:space="preserve">the subreddits </w:t>
+      </w:r>
+      <w:r>
+        <w:t>model</w:t>
+      </w:r>
+      <w:r>
+        <w:t>.  The DBSCAN model achieved homogeneity</w:t>
+      </w:r>
+      <w:r>
+        <w:t xml:space="preserve"> 0.</w:t>
+      </w:r>
+      <w:r>
+        <w:t>11</w:t>
+      </w:r>
+      <w:r>
+        <w:t xml:space="preserve"> and silhouette score</w:t>
+      </w:r>
+      <w:r>
+        <w:t xml:space="preserve"> 0.086</w:t>
+      </w:r>
+      <w:r>
+        <w:t>.</w:t>
+      </w:r>
+    </w:p>
+    <w:p>
+      <w:r>
+        <w:t xml:space="preserve">OPTICS is another </w:t>
+      </w:r>
+      <w:r>
+        <w:t>density-based</w:t>
+      </w:r>
+      <w:r>
+        <w:t xml:space="preserve"> algorithm that does not require hyperparameter tuning.</w:t>
+      </w:r>
+      <w:r>
+        <w:t xml:space="preserve">  As such, it was ideal for use in the posts</w:t>
+      </w:r>
+      <w:r>
+        <w:t xml:space="preserve"> clustering (since its large size </w:t>
+      </w:r>
+      <w:r>
+        <w:t>put time prohibitions</w:t>
+      </w:r>
+      <w:r>
+        <w:t xml:space="preserve"> on</w:t>
+      </w:r>
+      <w:r>
+        <w:t xml:space="preserve"> a neared-neighbor analysis for DBSCAN).</w:t>
+      </w:r>
+      <w:r>
+        <w:t xml:space="preserve">  For subreddits, </w:t>
+      </w:r>
+      <w:r>
+        <w:t>OPTICS</w:t>
+      </w:r>
+      <w:r>
+        <w:t xml:space="preserve"> produced</w:t>
+      </w:r>
+      <w:r>
+        <w:t xml:space="preserve"> homogeneity 0.35 and silhouette 0.18; for posts, OPTICS</w:t>
+      </w:r>
+      <w:r>
+        <w:t xml:space="preserve"> produced homogeneity </w:t>
+      </w:r>
+      <w:r>
+        <w:t>0.20 and silhouette -0.47.</w:t>
+      </w:r>
+    </w:p>
+    <w:p>
+      <w:r>
+        <w:t>The low performance of both density-based algorithms precluded their use in</w:t>
+      </w:r>
+      <w:r>
+        <w:t xml:space="preserve"> recommendation.</w:t>
+      </w:r>
+    </w:p>
+    <w:p>
+      <w:pPr>
+        <w:pStyle w:val="Heading2"/>
+      </w:pPr>
+      <w:r>
+        <w:t>Affinity Propagation</w:t>
+      </w:r>
+    </w:p>
+    <w:p>
+      <w:r>
+        <w:t>Affinity propagation is a matrix-based algorithm</w:t>
+      </w:r>
+      <w:r>
+        <w:t xml:space="preserve"> that seeks to find </w:t>
+      </w:r>
+      <w:proofErr w:type="spellStart"/>
+      <w:r>
+        <w:t>examplars</w:t>
+      </w:r>
+      <w:proofErr w:type="spellEnd"/>
+      <w:r>
+        <w:t xml:space="preserve"> in the dataset</w:t>
+      </w:r>
+      <w:r>
+        <w:t xml:space="preserve"> and use them </w:t>
+      </w:r>
+      <w:r>
+        <w:t>as centroids</w:t>
+      </w:r>
+      <w:r>
+        <w:t xml:space="preserve"> </w:t>
+      </w:r>
+      <w:r>
+        <w:t>[9]</w:t>
+      </w:r>
+      <w:r>
+        <w:t>.</w:t>
+      </w:r>
+    </w:p>
+    <w:p>
+      <w:r>
+        <w:t>For subreddits, affinity propagation achieved</w:t>
+      </w:r>
+      <w:r>
+        <w:t xml:space="preserve"> homogeneity </w:t>
+      </w:r>
+      <w:r>
+        <w:t>0.76 and silhouette 0.48</w:t>
+      </w:r>
+      <w:r>
+        <w:t>; for posts, affinity propagation achieved homogeneity</w:t>
+      </w:r>
+      <w:r>
+        <w:t xml:space="preserve"> 0.64 and silhouette 0.24.</w:t>
+      </w:r>
+    </w:p>
+    <w:p>
+      <w:r>
+        <w:t xml:space="preserve">It is worth noting that affinity propagation produced the highest homogeneity score for the </w:t>
+      </w:r>
+      <w:proofErr w:type="gramStart"/>
+      <w:r>
+        <w:t>posts</w:t>
+      </w:r>
+      <w:proofErr w:type="gramEnd"/>
+      <w:r>
+        <w:t xml:space="preserve"> dataset.</w:t>
+      </w:r>
+    </w:p>
+    <w:p>
+      <w:pPr>
+        <w:pStyle w:val="Heading2"/>
+      </w:pPr>
+      <w:r>
+        <w:t>Spectral Clustering</w:t>
+      </w:r>
+    </w:p>
+    <w:p>
+      <w:r>
+        <w:t xml:space="preserve">Spectral clustering </w:t>
+      </w:r>
+      <w:r>
+        <w:t>implicitly reduces the dimensionality of</w:t>
+      </w:r>
+      <w:r>
+        <w:t xml:space="preserve"> inputs by finding their spectral decompositions</w:t>
+      </w:r>
+      <w:r>
+        <w:t>; clustering is done in this lower dimension space</w:t>
+      </w:r>
+      <w:r>
+        <w:t xml:space="preserve"> [1</w:t>
+      </w:r>
+      <w:r>
+        <w:t>0</w:t>
+      </w:r>
+      <w:r>
+        <w:t>]</w:t>
+      </w:r>
+      <w:r>
+        <w:t>.</w:t>
+      </w:r>
+    </w:p>
+    <w:p>
+      <w:r>
+        <w:t xml:space="preserve">The ideal number of clusters for each dataset was found: for subreddits, this was eleven clusters; for posts, this was whichever value maximized homogeneity during the search.  Spectral clustering achieved homogeneity </w:t>
+      </w:r>
+      <w:r>
+        <w:t xml:space="preserve">0.85 and silhouette 0.41; for posts, homogeneity </w:t>
+      </w:r>
+      <w:r>
+        <w:t>0.52 and silhouette 0.31.</w:t>
+      </w:r>
+    </w:p>
+    <w:p>
+      <w:pPr>
         <w:pStyle w:val="Heading1"/>
       </w:pPr>
       <w:r>
@@ -4056,6 +4547,7 @@
         </w:numPr>
       </w:pPr>
       <w:r>
+        <w:lastRenderedPageBreak/>
         <w:t>gadgets</w:t>
       </w:r>
     </w:p>
@@ -4197,7 +4689,6 @@
       </w:pPr>
       <w:proofErr w:type="spellStart"/>
       <w:r>
-        <w:lastRenderedPageBreak/>
         <w:t>nba</w:t>
       </w:r>
       <w:proofErr w:type="spellEnd"/>
@@ -4496,7 +4987,10 @@
         <w:t>n accurate opinion of their relevance.  It may be that many of the gaming posts have language that is related to psychology (such as posts expressing frustration, overcoming difficulty, anger at a company or practice, or users talking about habits and routines).</w:t>
       </w:r>
       <w:r>
-        <w:t xml:space="preserve">  It is also important to note that each post relates to a specific topic or discusses a specific event, making it difficult to relate to even those posts that come from the same subreddit (for example, two posts in r/psychology might be discussing two completely unrelated studies in psychology).</w:t>
+        <w:t xml:space="preserve">  It is also important to note that each post relates to a specific topic or discusses a specific event, making it difficult to relate to even those posts that come from the </w:t>
+      </w:r>
+      <w:r>
+        <w:t>same subreddit (for example, two posts in r/psychology might be discussing two completely unrelated studies in psychology).</w:t>
       </w:r>
     </w:p>
     <w:p>
@@ -4712,13 +5206,7 @@
         <w:rPr>
           <w:lang w:eastAsia="en-AU"/>
         </w:rPr>
-        <w:t xml:space="preserve">  A working understanding of each </w:t>
-      </w:r>
-      <w:r>
-        <w:rPr>
-          <w:lang w:eastAsia="en-AU"/>
-        </w:rPr>
-        <w:t>pipeline component is necessary</w:t>
+        <w:t xml:space="preserve">  A working understanding of each pipeline component is necessary</w:t>
       </w:r>
       <w:r>
         <w:rPr>
@@ -5021,7 +5509,14 @@
         <w:rPr>
           <w:lang w:eastAsia="en-AU"/>
         </w:rPr>
-        <w:t xml:space="preserve"> data than textual information alone can offer.  For example, collaborative filtering utilizes</w:t>
+        <w:t xml:space="preserve"> data than textual </w:t>
+      </w:r>
+      <w:r>
+        <w:rPr>
+          <w:lang w:eastAsia="en-AU"/>
+        </w:rPr>
+        <w:lastRenderedPageBreak/>
+        <w:t>information alone can offer.  For example, collaborative filtering utilizes</w:t>
       </w:r>
       <w:r>
         <w:rPr>
@@ -5098,6 +5593,43 @@
           <w:szCs w:val="18"/>
         </w:rPr>
       </w:pPr>
+      <w:proofErr w:type="spellStart"/>
+      <w:r>
+        <w:rPr>
+          <w:szCs w:val="18"/>
+        </w:rPr>
+        <w:t>Boe</w:t>
+      </w:r>
+      <w:proofErr w:type="spellEnd"/>
+      <w:r>
+        <w:rPr>
+          <w:szCs w:val="18"/>
+        </w:rPr>
+        <w:t xml:space="preserve">, Bryce, “PRAW Documentation,” December 6, 2019.  [Online].  Available: </w:t>
+      </w:r>
+      <w:hyperlink r:id="rId17" w:history="1">
+        <w:r>
+          <w:rPr>
+            <w:rStyle w:val="Hyperlink"/>
+          </w:rPr>
+          <w:t>https://praw.readthedocs.io/en/latest/getting_started/quick_start.html</w:t>
+        </w:r>
+      </w:hyperlink>
+      <w:r>
+        <w:t>.  [Accessed December 8, 2019]</w:t>
+      </w:r>
+    </w:p>
+    <w:p>
+      <w:pPr>
+        <w:pStyle w:val="References"/>
+        <w:numPr>
+          <w:ilvl w:val="0"/>
+          <w:numId w:val="2"/>
+        </w:numPr>
+        <w:rPr>
+          <w:szCs w:val="18"/>
+        </w:rPr>
+      </w:pPr>
       <w:r>
         <w:rPr>
           <w:szCs w:val="18"/>
@@ -5131,7 +5663,7 @@
         </w:rPr>
         <w:t xml:space="preserve">, vol 39, no. 3, August 6, 2013.  [Online].  Available: </w:t>
       </w:r>
-      <w:hyperlink r:id="rId17" w:history="1">
+      <w:hyperlink r:id="rId18" w:history="1">
         <w:r>
           <w:rPr>
             <w:rStyle w:val="Hyperlink"/>
@@ -5186,16 +5718,9 @@
         <w:rPr>
           <w:szCs w:val="18"/>
         </w:rPr>
-        <w:t xml:space="preserve">, January 1, 2008.  </w:t>
-      </w:r>
-      <w:r>
-        <w:rPr>
-          <w:szCs w:val="18"/>
-        </w:rPr>
-        <w:lastRenderedPageBreak/>
-        <w:t xml:space="preserve">[Online].  Available: </w:t>
-      </w:r>
-      <w:hyperlink r:id="rId18" w:history="1">
+        <w:t xml:space="preserve">, January 1, 2008.  [Online].  Available: </w:t>
+      </w:r>
+      <w:hyperlink r:id="rId19" w:history="1">
         <w:r>
           <w:rPr>
             <w:rStyle w:val="Hyperlink"/>
@@ -5224,6 +5749,342 @@
           <w:szCs w:val="18"/>
         </w:rPr>
       </w:pPr>
+      <w:r>
+        <w:rPr>
+          <w:szCs w:val="18"/>
+        </w:rPr>
+        <w:t xml:space="preserve">L. Quoc and T. </w:t>
+      </w:r>
+      <w:proofErr w:type="spellStart"/>
+      <w:r>
+        <w:rPr>
+          <w:szCs w:val="18"/>
+        </w:rPr>
+        <w:t>Mikolov</w:t>
+      </w:r>
+      <w:proofErr w:type="spellEnd"/>
+      <w:r>
+        <w:rPr>
+          <w:szCs w:val="18"/>
+        </w:rPr>
+        <w:t>, “Distributed Representations of Sentences and Documents</w:t>
+      </w:r>
+      <w:r>
+        <w:rPr>
+          <w:szCs w:val="18"/>
+        </w:rPr>
+        <w:t>,</w:t>
+      </w:r>
+      <w:r>
+        <w:rPr>
+          <w:szCs w:val="18"/>
+        </w:rPr>
+        <w:t>”</w:t>
+      </w:r>
+      <w:r>
+        <w:rPr>
+          <w:szCs w:val="18"/>
+        </w:rPr>
+        <w:t xml:space="preserve"> Google Inc., May 22, 2014.  [Online].  Available: </w:t>
+      </w:r>
+      <w:hyperlink r:id="rId20" w:history="1">
+        <w:r>
+          <w:rPr>
+            <w:rStyle w:val="Hyperlink"/>
+          </w:rPr>
+          <w:t>https://cs.stanford.edu/~quocle/paragraph_vector.pdf</w:t>
+        </w:r>
+      </w:hyperlink>
+      <w:r>
+        <w:t>. [Accessed December 8, 2019]</w:t>
+      </w:r>
+    </w:p>
+    <w:p>
+      <w:pPr>
+        <w:pStyle w:val="References"/>
+        <w:numPr>
+          <w:ilvl w:val="0"/>
+          <w:numId w:val="2"/>
+        </w:numPr>
+        <w:rPr>
+          <w:szCs w:val="18"/>
+        </w:rPr>
+      </w:pPr>
+      <w:r>
+        <w:rPr>
+          <w:szCs w:val="18"/>
+        </w:rPr>
+        <w:t>“NLTK Stem Package,”</w:t>
+      </w:r>
+      <w:r>
+        <w:rPr>
+          <w:szCs w:val="18"/>
+        </w:rPr>
+        <w:t xml:space="preserve"> </w:t>
+      </w:r>
+      <w:r>
+        <w:rPr>
+          <w:szCs w:val="18"/>
+        </w:rPr>
+        <w:t xml:space="preserve">NLTK.  [Online].  Available: </w:t>
+      </w:r>
+      <w:hyperlink r:id="rId21" w:history="1">
+        <w:r>
+          <w:rPr>
+            <w:rStyle w:val="Hyperlink"/>
+          </w:rPr>
+          <w:t>https://www.nltk.org/api/nltk.stem.html</w:t>
+        </w:r>
+      </w:hyperlink>
+      <w:r>
+        <w:t>. [Accessed December 8, 2019]</w:t>
+      </w:r>
+    </w:p>
+    <w:p>
+      <w:pPr>
+        <w:pStyle w:val="References"/>
+        <w:numPr>
+          <w:ilvl w:val="0"/>
+          <w:numId w:val="2"/>
+        </w:numPr>
+        <w:rPr>
+          <w:szCs w:val="18"/>
+        </w:rPr>
+      </w:pPr>
+      <w:r>
+        <w:t xml:space="preserve">“NTLK Wordnet Package,” NTLK.  [Online].  Available: </w:t>
+      </w:r>
+      <w:hyperlink r:id="rId22" w:history="1">
+        <w:r>
+          <w:rPr>
+            <w:rStyle w:val="Hyperlink"/>
+          </w:rPr>
+          <w:t>https://www.nltk.org/_modules/nltk/stem/wordnet.html</w:t>
+        </w:r>
+      </w:hyperlink>
+      <w:r>
+        <w:t>.  [Accessed December 8, 2019]</w:t>
+      </w:r>
+    </w:p>
+    <w:p>
+      <w:pPr>
+        <w:pStyle w:val="References"/>
+        <w:numPr>
+          <w:ilvl w:val="0"/>
+          <w:numId w:val="2"/>
+        </w:numPr>
+        <w:rPr>
+          <w:szCs w:val="18"/>
+        </w:rPr>
+      </w:pPr>
+      <w:r>
+        <w:rPr>
+          <w:szCs w:val="18"/>
+        </w:rPr>
+        <w:t>A. Mueller, “</w:t>
+      </w:r>
+      <w:proofErr w:type="spellStart"/>
+      <w:r>
+        <w:rPr>
+          <w:szCs w:val="18"/>
+        </w:rPr>
+        <w:t>Wordcloud</w:t>
+      </w:r>
+      <w:proofErr w:type="spellEnd"/>
+      <w:r>
+        <w:rPr>
+          <w:szCs w:val="18"/>
+        </w:rPr>
+        <w:t xml:space="preserve"> Documentation”, </w:t>
+      </w:r>
+      <w:r>
+        <w:rPr>
+          <w:szCs w:val="18"/>
+        </w:rPr>
+        <w:t xml:space="preserve">November 2019.  [Online].  Available: </w:t>
+      </w:r>
+      <w:hyperlink r:id="rId23" w:history="1">
+        <w:r>
+          <w:rPr>
+            <w:rStyle w:val="Hyperlink"/>
+          </w:rPr>
+          <w:t>http://amueller.github.io/word_cloud/</w:t>
+        </w:r>
+      </w:hyperlink>
+      <w:r>
+        <w:t>.  [Accessed December 8, 2019]</w:t>
+      </w:r>
+    </w:p>
+    <w:p>
+      <w:pPr>
+        <w:pStyle w:val="References"/>
+        <w:numPr>
+          <w:ilvl w:val="0"/>
+          <w:numId w:val="2"/>
+        </w:numPr>
+        <w:rPr>
+          <w:szCs w:val="18"/>
+        </w:rPr>
+      </w:pPr>
+      <w:r>
+        <w:rPr>
+          <w:szCs w:val="18"/>
+        </w:rPr>
+        <w:t>“</w:t>
+      </w:r>
+      <w:proofErr w:type="spellStart"/>
+      <w:r>
+        <w:rPr>
+          <w:szCs w:val="18"/>
+        </w:rPr>
+        <w:t>SciKit</w:t>
+      </w:r>
+      <w:proofErr w:type="spellEnd"/>
+      <w:r>
+        <w:rPr>
+          <w:szCs w:val="18"/>
+        </w:rPr>
+        <w:t xml:space="preserve"> Learn: Clustering”.  [Online].  Available: </w:t>
+      </w:r>
+      <w:hyperlink r:id="rId24" w:history="1">
+        <w:r>
+          <w:rPr>
+            <w:rStyle w:val="Hyperlink"/>
+          </w:rPr>
+          <w:t>https://scikit-learn.org/stable/modules/clustering.html</w:t>
+        </w:r>
+      </w:hyperlink>
+      <w:r>
+        <w:t>.  [Accessed December 8, 2019]</w:t>
+      </w:r>
+    </w:p>
+    <w:p>
+      <w:pPr>
+        <w:pStyle w:val="References"/>
+        <w:numPr>
+          <w:ilvl w:val="0"/>
+          <w:numId w:val="2"/>
+        </w:numPr>
+        <w:rPr>
+          <w:szCs w:val="18"/>
+        </w:rPr>
+      </w:pPr>
+      <w:r>
+        <w:rPr>
+          <w:szCs w:val="18"/>
+        </w:rPr>
+        <w:t>F. Brendan and D. Dueck, “Clustering by Passing Messages Between Data Points</w:t>
+      </w:r>
+      <w:r>
+        <w:rPr>
+          <w:szCs w:val="18"/>
+        </w:rPr>
+        <w:t>,</w:t>
+      </w:r>
+      <w:r>
+        <w:rPr>
+          <w:szCs w:val="18"/>
+        </w:rPr>
+        <w:t>”</w:t>
+      </w:r>
+      <w:r>
+        <w:rPr>
+          <w:szCs w:val="18"/>
+        </w:rPr>
+        <w:t xml:space="preserve"> </w:t>
+      </w:r>
+      <w:r>
+        <w:rPr>
+          <w:i/>
+          <w:szCs w:val="18"/>
+        </w:rPr>
+        <w:t>Science</w:t>
+      </w:r>
+      <w:r>
+        <w:rPr>
+          <w:szCs w:val="18"/>
+        </w:rPr>
+        <w:t xml:space="preserve">, vol 315, </w:t>
+      </w:r>
+      <w:r>
+        <w:rPr>
+          <w:szCs w:val="18"/>
+        </w:rPr>
+        <w:t xml:space="preserve">February 16, 2007.  [Online].  Available: </w:t>
+      </w:r>
+      <w:hyperlink r:id="rId25" w:history="1">
+        <w:r>
+          <w:rPr>
+            <w:rStyle w:val="Hyperlink"/>
+          </w:rPr>
+          <w:t>http://utstat.toronto.edu/reid/sta414/frey-affinity.pdf</w:t>
+        </w:r>
+      </w:hyperlink>
+      <w:r>
+        <w:t>.  [Accessed December 8, 2019]</w:t>
+      </w:r>
+    </w:p>
+    <w:p>
+      <w:pPr>
+        <w:pStyle w:val="References"/>
+        <w:numPr>
+          <w:ilvl w:val="0"/>
+          <w:numId w:val="2"/>
+        </w:numPr>
+        <w:rPr>
+          <w:szCs w:val="18"/>
+        </w:rPr>
+      </w:pPr>
+      <w:r>
+        <w:rPr>
+          <w:szCs w:val="18"/>
+        </w:rPr>
+        <w:t xml:space="preserve">U. von </w:t>
+      </w:r>
+      <w:proofErr w:type="spellStart"/>
+      <w:r>
+        <w:rPr>
+          <w:szCs w:val="18"/>
+        </w:rPr>
+        <w:t>Luxburg</w:t>
+      </w:r>
+      <w:proofErr w:type="spellEnd"/>
+      <w:r>
+        <w:rPr>
+          <w:szCs w:val="18"/>
+        </w:rPr>
+        <w:t xml:space="preserve">, “A Tutorial on Spectral Clustering,” </w:t>
+      </w:r>
+      <w:r>
+        <w:rPr>
+          <w:i/>
+          <w:szCs w:val="18"/>
+        </w:rPr>
+        <w:t>Statistics and Computing</w:t>
+      </w:r>
+      <w:r>
+        <w:rPr>
+          <w:szCs w:val="18"/>
+        </w:rPr>
+        <w:t xml:space="preserve">, </w:t>
+      </w:r>
+      <w:r>
+        <w:rPr>
+          <w:szCs w:val="18"/>
+        </w:rPr>
+        <w:t xml:space="preserve">vol 17, no. 4, 2007.  [Online].  Available: </w:t>
+      </w:r>
+      <w:hyperlink r:id="rId26" w:history="1">
+        <w:r>
+          <w:rPr>
+            <w:rStyle w:val="Hyperlink"/>
+          </w:rPr>
+          <w:t>http://people.csail.mit.edu/dsontag/courses/ml14/notes/Luxburg07_tutorial_spectral_clustering.pdf</w:t>
+        </w:r>
+      </w:hyperlink>
+      <w:r>
+        <w:t>.  [Accessed December 8, 2019]</w:t>
+      </w:r>
     </w:p>
     <w:sectPr>
       <w:type w:val="continuous"/>
@@ -7384,6 +8245,21 @@
       <w:szCs w:val="18"/>
     </w:rPr>
   </w:style>
+  <w:style w:type="table" w:styleId="TableGrid">
+    <w:name w:val="Table Grid"/>
+    <w:basedOn w:val="TableNormal"/>
+    <w:rsid w:val="001C242F"/>
+    <w:tblPr>
+      <w:tblBorders>
+        <w:top w:val="single" w:sz="4" w:space="0" w:color="auto"/>
+        <w:left w:val="single" w:sz="4" w:space="0" w:color="auto"/>
+        <w:bottom w:val="single" w:sz="4" w:space="0" w:color="auto"/>
+        <w:right w:val="single" w:sz="4" w:space="0" w:color="auto"/>
+        <w:insideH w:val="single" w:sz="4" w:space="0" w:color="auto"/>
+        <w:insideV w:val="single" w:sz="4" w:space="0" w:color="auto"/>
+      </w:tblBorders>
+    </w:tblPr>
+  </w:style>
 </w:styles>
 </file>
 

</xml_diff>